<commit_message>
da fare ultima slide per capitolo 2
</commit_message>
<xml_diff>
--- a/POWER POINT/Discorso.docx
+++ b/POWER POINT/Discorso.docx
@@ -4274,31 +4274,31 @@
           <w:sz w:val="36"/>
           <w:szCs w:val="36"/>
         </w:rPr>
-        <w:t xml:space="preserve">: Indicando con a e b il vettore k-esimo degli ingressi ed il vettore dei pesi al k-esimo ingresso e con c e d </w:t>
-      </w:r>
-      <w:r>
-        <w:rPr>
-          <w:rFonts w:eastAsiaTheme="minorEastAsia"/>
-          <w:sz w:val="36"/>
-          <w:szCs w:val="36"/>
-        </w:rPr>
-        <w:t>l’uscita</w:t>
-      </w:r>
-      <w:r>
-        <w:rPr>
-          <w:rFonts w:eastAsiaTheme="minorEastAsia"/>
-          <w:sz w:val="36"/>
-          <w:szCs w:val="36"/>
-        </w:rPr>
-        <w:t xml:space="preserve"> ottenuta e l’uscita desiderata, si definisce l’errore il valore </w:t>
-      </w:r>
-      <w:r>
-        <w:rPr>
-          <w:rFonts w:eastAsiaTheme="minorEastAsia"/>
-          <w:sz w:val="36"/>
-          <w:szCs w:val="36"/>
-        </w:rPr>
-        <w:t xml:space="preserve">se consideriamo la variazione del generico vettore dei pesi </w:t>
+        <w:t xml:space="preserve">: </w:t>
+      </w:r>
+      <w:r>
+        <w:rPr>
+          <w:rFonts w:eastAsiaTheme="minorEastAsia"/>
+          <w:sz w:val="36"/>
+          <w:szCs w:val="36"/>
+        </w:rPr>
+        <w:t>regola</w:t>
+      </w:r>
+      <w:r>
+        <w:rPr>
+          <w:rFonts w:eastAsiaTheme="minorEastAsia"/>
+          <w:sz w:val="36"/>
+          <w:szCs w:val="36"/>
+        </w:rPr>
+        <w:t xml:space="preserve"> che</w:t>
+      </w:r>
+      <w:r>
+        <w:rPr>
+          <w:rFonts w:eastAsiaTheme="minorEastAsia"/>
+          <w:sz w:val="36"/>
+          <w:szCs w:val="36"/>
+        </w:rPr>
+        <w:t xml:space="preserve"> </w:t>
       </w:r>
       <w:proofErr w:type="spellStart"/>
       <w:r>
@@ -4307,7 +4307,7 @@
           <w:sz w:val="36"/>
           <w:szCs w:val="36"/>
         </w:rPr>
-        <w:t>Wk</w:t>
+        <w:t>modiﬁca</w:t>
       </w:r>
       <w:proofErr w:type="spellEnd"/>
       <w:r>
@@ -4316,19 +4316,3036 @@
           <w:sz w:val="36"/>
           <w:szCs w:val="36"/>
         </w:rPr>
-        <w:t xml:space="preserve"> si ha che:</w:t>
+        <w:t xml:space="preserve"> in maniera proporzionale solo i pesi delle connessioni che hanno contribuito all’errore.</w:t>
+      </w:r>
+      <w:r>
+        <w:rPr>
+          <w:rFonts w:eastAsiaTheme="minorEastAsia"/>
+          <w:sz w:val="36"/>
+          <w:szCs w:val="36"/>
+        </w:rPr>
+        <w:t xml:space="preserve"> I</w:t>
+      </w:r>
+      <w:r>
+        <w:rPr>
+          <w:rFonts w:eastAsiaTheme="minorEastAsia"/>
+          <w:sz w:val="36"/>
+          <w:szCs w:val="36"/>
+        </w:rPr>
+        <w:t xml:space="preserve">ndicando con </w:t>
+      </w:r>
+      <m:oMath>
+        <m:acc>
+          <m:accPr>
+            <m:chr m:val="̅"/>
+            <m:ctrlPr>
+              <w:rPr>
+                <w:rFonts w:ascii="Cambria Math" w:eastAsiaTheme="minorEastAsia" w:hAnsi="Cambria Math"/>
+                <w:i/>
+                <w:sz w:val="36"/>
+                <w:szCs w:val="36"/>
+              </w:rPr>
+            </m:ctrlPr>
+          </m:accPr>
+          <m:e>
+            <m:sSub>
+              <m:sSubPr>
+                <m:ctrlPr>
+                  <w:rPr>
+                    <w:rFonts w:ascii="Cambria Math" w:eastAsiaTheme="minorEastAsia" w:hAnsi="Cambria Math"/>
+                    <w:i/>
+                    <w:sz w:val="36"/>
+                    <w:szCs w:val="36"/>
+                  </w:rPr>
+                </m:ctrlPr>
+              </m:sSubPr>
+              <m:e>
+                <m:r>
+                  <w:rPr>
+                    <w:rFonts w:ascii="Cambria Math" w:eastAsiaTheme="minorEastAsia" w:hAnsi="Cambria Math"/>
+                    <w:sz w:val="36"/>
+                    <w:szCs w:val="36"/>
+                  </w:rPr>
+                  <m:t>x</m:t>
+                </m:r>
+              </m:e>
+              <m:sub>
+                <m:r>
+                  <w:rPr>
+                    <w:rFonts w:ascii="Cambria Math" w:eastAsiaTheme="minorEastAsia" w:hAnsi="Cambria Math"/>
+                    <w:sz w:val="36"/>
+                    <w:szCs w:val="36"/>
+                  </w:rPr>
+                  <m:t>k</m:t>
+                </m:r>
+              </m:sub>
+            </m:sSub>
+          </m:e>
+        </m:acc>
+      </m:oMath>
+      <w:r>
+        <w:rPr>
+          <w:rFonts w:eastAsiaTheme="minorEastAsia"/>
+          <w:sz w:val="36"/>
+          <w:szCs w:val="36"/>
+        </w:rPr>
+        <w:t xml:space="preserve"> e </w:t>
+      </w:r>
+      <m:oMath>
+        <m:acc>
+          <m:accPr>
+            <m:chr m:val="̅"/>
+            <m:ctrlPr>
+              <w:rPr>
+                <w:rFonts w:ascii="Cambria Math" w:eastAsiaTheme="minorEastAsia" w:hAnsi="Cambria Math"/>
+                <w:i/>
+                <w:sz w:val="36"/>
+                <w:szCs w:val="36"/>
+              </w:rPr>
+            </m:ctrlPr>
+          </m:accPr>
+          <m:e>
+            <m:sSub>
+              <m:sSubPr>
+                <m:ctrlPr>
+                  <w:rPr>
+                    <w:rFonts w:ascii="Cambria Math" w:eastAsiaTheme="minorEastAsia" w:hAnsi="Cambria Math"/>
+                    <w:i/>
+                    <w:sz w:val="36"/>
+                    <w:szCs w:val="36"/>
+                  </w:rPr>
+                </m:ctrlPr>
+              </m:sSubPr>
+              <m:e>
+                <m:r>
+                  <w:rPr>
+                    <w:rFonts w:ascii="Cambria Math" w:eastAsiaTheme="minorEastAsia" w:hAnsi="Cambria Math"/>
+                    <w:sz w:val="36"/>
+                    <w:szCs w:val="36"/>
+                  </w:rPr>
+                  <m:t>W</m:t>
+                </m:r>
+              </m:e>
+              <m:sub>
+                <m:r>
+                  <w:rPr>
+                    <w:rFonts w:ascii="Cambria Math" w:eastAsiaTheme="minorEastAsia" w:hAnsi="Cambria Math"/>
+                    <w:sz w:val="36"/>
+                    <w:szCs w:val="36"/>
+                  </w:rPr>
+                  <m:t>k</m:t>
+                </m:r>
+              </m:sub>
+            </m:sSub>
+          </m:e>
+        </m:acc>
+      </m:oMath>
+      <w:r>
+        <w:rPr>
+          <w:rFonts w:eastAsiaTheme="minorEastAsia"/>
+          <w:sz w:val="36"/>
+          <w:szCs w:val="36"/>
+        </w:rPr>
+        <w:t xml:space="preserve"> il vettore k-esimo degli ingressi ed il vettore dei </w:t>
+      </w:r>
+      <w:r>
+        <w:rPr>
+          <w:rFonts w:eastAsiaTheme="minorEastAsia"/>
+          <w:sz w:val="36"/>
+          <w:szCs w:val="36"/>
+        </w:rPr>
+        <w:t xml:space="preserve">pesi al k-esimo ingresso e con </w:t>
+      </w:r>
+      <m:oMath>
+        <m:sSub>
+          <m:sSubPr>
+            <m:ctrlPr>
+              <w:rPr>
+                <w:rFonts w:ascii="Cambria Math" w:eastAsiaTheme="minorEastAsia" w:hAnsi="Cambria Math"/>
+                <w:i/>
+                <w:sz w:val="36"/>
+                <w:szCs w:val="36"/>
+              </w:rPr>
+            </m:ctrlPr>
+          </m:sSubPr>
+          <m:e>
+            <m:r>
+              <w:rPr>
+                <w:rFonts w:ascii="Cambria Math" w:eastAsiaTheme="minorEastAsia" w:hAnsi="Cambria Math"/>
+                <w:sz w:val="36"/>
+                <w:szCs w:val="36"/>
+              </w:rPr>
+              <m:t>y</m:t>
+            </m:r>
+          </m:e>
+          <m:sub>
+            <m:r>
+              <w:rPr>
+                <w:rFonts w:ascii="Cambria Math" w:eastAsiaTheme="minorEastAsia" w:hAnsi="Cambria Math"/>
+                <w:sz w:val="36"/>
+                <w:szCs w:val="36"/>
+              </w:rPr>
+              <m:t>k</m:t>
+            </m:r>
+          </m:sub>
+        </m:sSub>
+      </m:oMath>
+      <w:r>
+        <w:rPr>
+          <w:rFonts w:eastAsiaTheme="minorEastAsia"/>
+          <w:sz w:val="36"/>
+          <w:szCs w:val="36"/>
+        </w:rPr>
+        <w:t xml:space="preserve"> ed </w:t>
+      </w:r>
+      <m:oMath>
+        <m:sSub>
+          <m:sSubPr>
+            <m:ctrlPr>
+              <w:rPr>
+                <w:rFonts w:ascii="Cambria Math" w:eastAsiaTheme="minorEastAsia" w:hAnsi="Cambria Math"/>
+                <w:i/>
+                <w:sz w:val="36"/>
+                <w:szCs w:val="36"/>
+              </w:rPr>
+            </m:ctrlPr>
+          </m:sSubPr>
+          <m:e>
+            <m:r>
+              <w:rPr>
+                <w:rFonts w:ascii="Cambria Math" w:eastAsiaTheme="minorEastAsia" w:hAnsi="Cambria Math"/>
+                <w:sz w:val="36"/>
+                <w:szCs w:val="36"/>
+              </w:rPr>
+              <m:t>y</m:t>
+            </m:r>
+          </m:e>
+          <m:sub>
+            <m:r>
+              <w:rPr>
+                <w:rFonts w:ascii="Cambria Math" w:eastAsiaTheme="minorEastAsia" w:hAnsi="Cambria Math"/>
+                <w:sz w:val="36"/>
+                <w:szCs w:val="36"/>
+              </w:rPr>
+              <m:t>dk</m:t>
+            </m:r>
+          </m:sub>
+        </m:sSub>
+      </m:oMath>
+      <w:r>
+        <w:rPr>
+          <w:rFonts w:eastAsiaTheme="minorEastAsia"/>
+          <w:sz w:val="36"/>
+          <w:szCs w:val="36"/>
+        </w:rPr>
+        <w:t xml:space="preserve"> </w:t>
+      </w:r>
+      <w:r>
+        <w:rPr>
+          <w:rFonts w:eastAsiaTheme="minorEastAsia"/>
+          <w:sz w:val="36"/>
+          <w:szCs w:val="36"/>
+        </w:rPr>
+        <w:t xml:space="preserve">l’uscita ottenuta e l’uscita desiderata, si definisce l’errore il valore </w:t>
+      </w:r>
+      <m:oMath>
+        <m:r>
+          <w:rPr>
+            <w:rFonts w:ascii="Cambria Math" w:eastAsiaTheme="minorEastAsia" w:hAnsi="Cambria Math"/>
+            <w:sz w:val="36"/>
+            <w:szCs w:val="36"/>
+          </w:rPr>
+          <m:t>δ=</m:t>
+        </m:r>
+        <m:sSub>
+          <m:sSubPr>
+            <m:ctrlPr>
+              <w:rPr>
+                <w:rFonts w:ascii="Cambria Math" w:eastAsiaTheme="minorEastAsia" w:hAnsi="Cambria Math"/>
+                <w:i/>
+                <w:sz w:val="36"/>
+                <w:szCs w:val="36"/>
+              </w:rPr>
+            </m:ctrlPr>
+          </m:sSubPr>
+          <m:e>
+            <m:r>
+              <w:rPr>
+                <w:rFonts w:ascii="Cambria Math" w:eastAsiaTheme="minorEastAsia" w:hAnsi="Cambria Math"/>
+                <w:sz w:val="36"/>
+                <w:szCs w:val="36"/>
+              </w:rPr>
+              <m:t>y</m:t>
+            </m:r>
+          </m:e>
+          <m:sub>
+            <m:r>
+              <w:rPr>
+                <w:rFonts w:ascii="Cambria Math" w:eastAsiaTheme="minorEastAsia" w:hAnsi="Cambria Math"/>
+                <w:sz w:val="36"/>
+                <w:szCs w:val="36"/>
+              </w:rPr>
+              <m:t>k</m:t>
+            </m:r>
+          </m:sub>
+        </m:sSub>
+        <m:r>
+          <w:rPr>
+            <w:rFonts w:ascii="Cambria Math" w:eastAsiaTheme="minorEastAsia" w:hAnsi="Cambria Math"/>
+            <w:sz w:val="36"/>
+            <w:szCs w:val="36"/>
+          </w:rPr>
+          <m:t>-</m:t>
+        </m:r>
+        <m:sSub>
+          <m:sSubPr>
+            <m:ctrlPr>
+              <w:rPr>
+                <w:rFonts w:ascii="Cambria Math" w:eastAsiaTheme="minorEastAsia" w:hAnsi="Cambria Math"/>
+                <w:i/>
+                <w:sz w:val="36"/>
+                <w:szCs w:val="36"/>
+              </w:rPr>
+            </m:ctrlPr>
+          </m:sSubPr>
+          <m:e>
+            <m:r>
+              <w:rPr>
+                <w:rFonts w:ascii="Cambria Math" w:eastAsiaTheme="minorEastAsia" w:hAnsi="Cambria Math"/>
+                <w:sz w:val="36"/>
+                <w:szCs w:val="36"/>
+              </w:rPr>
+              <m:t>y</m:t>
+            </m:r>
+          </m:e>
+          <m:sub>
+            <m:r>
+              <w:rPr>
+                <w:rFonts w:ascii="Cambria Math" w:eastAsiaTheme="minorEastAsia" w:hAnsi="Cambria Math"/>
+                <w:sz w:val="36"/>
+                <w:szCs w:val="36"/>
+              </w:rPr>
+              <m:t>dk</m:t>
+            </m:r>
+          </m:sub>
+        </m:sSub>
+      </m:oMath>
+      <w:r>
+        <w:rPr>
+          <w:rFonts w:eastAsiaTheme="minorEastAsia"/>
+          <w:sz w:val="36"/>
+          <w:szCs w:val="36"/>
+        </w:rPr>
+        <w:t xml:space="preserve"> . S</w:t>
+      </w:r>
+      <w:r>
+        <w:rPr>
+          <w:rFonts w:eastAsiaTheme="minorEastAsia"/>
+          <w:sz w:val="36"/>
+          <w:szCs w:val="36"/>
+        </w:rPr>
+        <w:t>e consideriamo la variazione d</w:t>
+      </w:r>
+      <w:r>
+        <w:rPr>
+          <w:rFonts w:eastAsiaTheme="minorEastAsia"/>
+          <w:sz w:val="36"/>
+          <w:szCs w:val="36"/>
+        </w:rPr>
+        <w:t xml:space="preserve">el generico vettore dei pesi </w:t>
+      </w:r>
+      <m:oMath>
+        <m:acc>
+          <m:accPr>
+            <m:chr m:val="̅"/>
+            <m:ctrlPr>
+              <w:rPr>
+                <w:rFonts w:ascii="Cambria Math" w:eastAsiaTheme="minorEastAsia" w:hAnsi="Cambria Math"/>
+                <w:i/>
+                <w:sz w:val="36"/>
+                <w:szCs w:val="36"/>
+              </w:rPr>
+            </m:ctrlPr>
+          </m:accPr>
+          <m:e>
+            <m:sSub>
+              <m:sSubPr>
+                <m:ctrlPr>
+                  <w:rPr>
+                    <w:rFonts w:ascii="Cambria Math" w:eastAsiaTheme="minorEastAsia" w:hAnsi="Cambria Math"/>
+                    <w:i/>
+                    <w:sz w:val="36"/>
+                    <w:szCs w:val="36"/>
+                  </w:rPr>
+                </m:ctrlPr>
+              </m:sSubPr>
+              <m:e>
+                <m:r>
+                  <w:rPr>
+                    <w:rFonts w:ascii="Cambria Math" w:eastAsiaTheme="minorEastAsia" w:hAnsi="Cambria Math"/>
+                    <w:sz w:val="36"/>
+                    <w:szCs w:val="36"/>
+                  </w:rPr>
+                  <m:t>W</m:t>
+                </m:r>
+              </m:e>
+              <m:sub>
+                <m:r>
+                  <w:rPr>
+                    <w:rFonts w:ascii="Cambria Math" w:eastAsiaTheme="minorEastAsia" w:hAnsi="Cambria Math"/>
+                    <w:sz w:val="36"/>
+                    <w:szCs w:val="36"/>
+                  </w:rPr>
+                  <m:t>k</m:t>
+                </m:r>
+              </m:sub>
+            </m:sSub>
+          </m:e>
+        </m:acc>
+      </m:oMath>
+      <w:r>
+        <w:rPr>
+          <w:rFonts w:eastAsiaTheme="minorEastAsia"/>
+          <w:sz w:val="36"/>
+          <w:szCs w:val="36"/>
+        </w:rPr>
+        <w:t xml:space="preserve"> </w:t>
+      </w:r>
+      <w:proofErr w:type="spellStart"/>
+      <w:r>
+        <w:rPr>
+          <w:rFonts w:eastAsiaTheme="minorEastAsia"/>
+          <w:sz w:val="36"/>
+          <w:szCs w:val="36"/>
+        </w:rPr>
+        <w:t>si ha</w:t>
+      </w:r>
+      <w:proofErr w:type="spellEnd"/>
+      <w:r>
+        <w:rPr>
+          <w:rFonts w:eastAsiaTheme="minorEastAsia"/>
+          <w:sz w:val="36"/>
+          <w:szCs w:val="36"/>
+        </w:rPr>
+        <w:t xml:space="preserve"> che:</w:t>
+      </w:r>
+      <w:r>
+        <w:rPr>
+          <w:rFonts w:eastAsiaTheme="minorEastAsia"/>
+          <w:sz w:val="36"/>
+          <w:szCs w:val="36"/>
+        </w:rPr>
+        <w:t xml:space="preserve"> </w:t>
+      </w:r>
+      <m:oMath>
+        <m:r>
+          <w:rPr>
+            <w:rFonts w:ascii="Cambria Math" w:eastAsiaTheme="minorEastAsia" w:hAnsi="Cambria Math"/>
+            <w:sz w:val="36"/>
+            <w:szCs w:val="36"/>
+          </w:rPr>
+          <m:t>∆</m:t>
+        </m:r>
+        <m:acc>
+          <m:accPr>
+            <m:chr m:val="̅"/>
+            <m:ctrlPr>
+              <w:rPr>
+                <w:rFonts w:ascii="Cambria Math" w:eastAsiaTheme="minorEastAsia" w:hAnsi="Cambria Math"/>
+                <w:i/>
+                <w:sz w:val="36"/>
+                <w:szCs w:val="36"/>
+              </w:rPr>
+            </m:ctrlPr>
+          </m:accPr>
+          <m:e>
+            <m:sSub>
+              <m:sSubPr>
+                <m:ctrlPr>
+                  <w:rPr>
+                    <w:rFonts w:ascii="Cambria Math" w:eastAsiaTheme="minorEastAsia" w:hAnsi="Cambria Math"/>
+                    <w:i/>
+                    <w:sz w:val="36"/>
+                    <w:szCs w:val="36"/>
+                  </w:rPr>
+                </m:ctrlPr>
+              </m:sSubPr>
+              <m:e>
+                <m:r>
+                  <w:rPr>
+                    <w:rFonts w:ascii="Cambria Math" w:eastAsiaTheme="minorEastAsia" w:hAnsi="Cambria Math"/>
+                    <w:sz w:val="36"/>
+                    <w:szCs w:val="36"/>
+                  </w:rPr>
+                  <m:t>W</m:t>
+                </m:r>
+              </m:e>
+              <m:sub>
+                <m:r>
+                  <w:rPr>
+                    <w:rFonts w:ascii="Cambria Math" w:eastAsiaTheme="minorEastAsia" w:hAnsi="Cambria Math"/>
+                    <w:sz w:val="36"/>
+                    <w:szCs w:val="36"/>
+                  </w:rPr>
+                  <m:t>k</m:t>
+                </m:r>
+              </m:sub>
+            </m:sSub>
+          </m:e>
+        </m:acc>
+        <m:r>
+          <w:rPr>
+            <w:rFonts w:ascii="Cambria Math" w:eastAsiaTheme="minorEastAsia" w:hAnsi="Cambria Math"/>
+            <w:sz w:val="36"/>
+            <w:szCs w:val="36"/>
+          </w:rPr>
+          <m:t>=η</m:t>
+        </m:r>
+        <m:sSub>
+          <m:sSubPr>
+            <m:ctrlPr>
+              <w:rPr>
+                <w:rFonts w:ascii="Cambria Math" w:eastAsiaTheme="minorEastAsia" w:hAnsi="Cambria Math"/>
+                <w:i/>
+                <w:sz w:val="36"/>
+                <w:szCs w:val="36"/>
+              </w:rPr>
+            </m:ctrlPr>
+          </m:sSubPr>
+          <m:e>
+            <m:acc>
+              <m:accPr>
+                <m:chr m:val="̅"/>
+                <m:ctrlPr>
+                  <w:rPr>
+                    <w:rFonts w:ascii="Cambria Math" w:eastAsiaTheme="minorEastAsia" w:hAnsi="Cambria Math"/>
+                    <w:i/>
+                    <w:sz w:val="36"/>
+                    <w:szCs w:val="36"/>
+                  </w:rPr>
+                </m:ctrlPr>
+              </m:accPr>
+              <m:e>
+                <m:r>
+                  <w:rPr>
+                    <w:rFonts w:ascii="Cambria Math" w:eastAsiaTheme="minorEastAsia" w:hAnsi="Cambria Math"/>
+                    <w:sz w:val="36"/>
+                    <w:szCs w:val="36"/>
+                  </w:rPr>
+                  <m:t>x</m:t>
+                </m:r>
+              </m:e>
+            </m:acc>
+          </m:e>
+          <m:sub>
+            <m:r>
+              <w:rPr>
+                <w:rFonts w:ascii="Cambria Math" w:eastAsiaTheme="minorEastAsia" w:hAnsi="Cambria Math"/>
+                <w:sz w:val="36"/>
+                <w:szCs w:val="36"/>
+              </w:rPr>
+              <m:t>k</m:t>
+            </m:r>
+          </m:sub>
+        </m:sSub>
+        <m:sSub>
+          <m:sSubPr>
+            <m:ctrlPr>
+              <w:rPr>
+                <w:rFonts w:ascii="Cambria Math" w:eastAsiaTheme="minorEastAsia" w:hAnsi="Cambria Math"/>
+                <w:i/>
+                <w:sz w:val="36"/>
+                <w:szCs w:val="36"/>
+              </w:rPr>
+            </m:ctrlPr>
+          </m:sSubPr>
+          <m:e>
+            <m:r>
+              <w:rPr>
+                <w:rFonts w:ascii="Cambria Math" w:eastAsiaTheme="minorEastAsia" w:hAnsi="Cambria Math"/>
+                <w:sz w:val="36"/>
+                <w:szCs w:val="36"/>
+              </w:rPr>
+              <m:t>δ</m:t>
+            </m:r>
+          </m:e>
+          <m:sub>
+            <m:r>
+              <w:rPr>
+                <w:rFonts w:ascii="Cambria Math" w:eastAsiaTheme="minorEastAsia" w:hAnsi="Cambria Math"/>
+                <w:sz w:val="36"/>
+                <w:szCs w:val="36"/>
+              </w:rPr>
+              <m:t>k</m:t>
+            </m:r>
+          </m:sub>
+        </m:sSub>
+      </m:oMath>
+      <w:r>
+        <w:rPr>
+          <w:rFonts w:eastAsiaTheme="minorEastAsia"/>
+          <w:sz w:val="36"/>
+          <w:szCs w:val="36"/>
+        </w:rPr>
+        <w:t xml:space="preserve">. Quindi l’algoritmo è caratterizzato da questi due passi: se si ottiene che l’uscita ottenuta corrisponde con l’uscita desiderata </w:t>
+      </w:r>
+      <m:oMath>
+        <m:sSub>
+          <m:sSubPr>
+            <m:ctrlPr>
+              <w:rPr>
+                <w:rFonts w:ascii="Cambria Math" w:eastAsiaTheme="minorEastAsia" w:hAnsi="Cambria Math"/>
+                <w:i/>
+                <w:sz w:val="36"/>
+                <w:szCs w:val="36"/>
+              </w:rPr>
+            </m:ctrlPr>
+          </m:sSubPr>
+          <m:e>
+            <m:r>
+              <w:rPr>
+                <w:rFonts w:ascii="Cambria Math" w:eastAsiaTheme="minorEastAsia" w:hAnsi="Cambria Math"/>
+                <w:sz w:val="36"/>
+                <w:szCs w:val="36"/>
+              </w:rPr>
+              <m:t>y</m:t>
+            </m:r>
+          </m:e>
+          <m:sub>
+            <m:r>
+              <w:rPr>
+                <w:rFonts w:ascii="Cambria Math" w:eastAsiaTheme="minorEastAsia" w:hAnsi="Cambria Math"/>
+                <w:sz w:val="36"/>
+                <w:szCs w:val="36"/>
+              </w:rPr>
+              <m:t>k</m:t>
+            </m:r>
+          </m:sub>
+        </m:sSub>
+        <m:r>
+          <w:rPr>
+            <w:rFonts w:ascii="Cambria Math" w:eastAsiaTheme="minorEastAsia" w:hAnsi="Cambria Math"/>
+            <w:sz w:val="36"/>
+            <w:szCs w:val="36"/>
+          </w:rPr>
+          <m:t xml:space="preserve">= </m:t>
+        </m:r>
+        <m:sSub>
+          <m:sSubPr>
+            <m:ctrlPr>
+              <w:rPr>
+                <w:rFonts w:ascii="Cambria Math" w:eastAsiaTheme="minorEastAsia" w:hAnsi="Cambria Math"/>
+                <w:i/>
+                <w:sz w:val="36"/>
+                <w:szCs w:val="36"/>
+              </w:rPr>
+            </m:ctrlPr>
+          </m:sSubPr>
+          <m:e>
+            <m:r>
+              <w:rPr>
+                <w:rFonts w:ascii="Cambria Math" w:eastAsiaTheme="minorEastAsia" w:hAnsi="Cambria Math"/>
+                <w:sz w:val="36"/>
+                <w:szCs w:val="36"/>
+              </w:rPr>
+              <m:t>y</m:t>
+            </m:r>
+          </m:e>
+          <m:sub>
+            <m:r>
+              <w:rPr>
+                <w:rFonts w:ascii="Cambria Math" w:eastAsiaTheme="minorEastAsia" w:hAnsi="Cambria Math"/>
+                <w:sz w:val="36"/>
+                <w:szCs w:val="36"/>
+              </w:rPr>
+              <m:t>dk</m:t>
+            </m:r>
+          </m:sub>
+        </m:sSub>
+      </m:oMath>
+      <w:r>
+        <w:rPr>
+          <w:rFonts w:eastAsiaTheme="minorEastAsia"/>
+          <w:sz w:val="36"/>
+          <w:szCs w:val="36"/>
+        </w:rPr>
+        <w:t xml:space="preserve"> nessuna modifica dei pesi; nel caso contrario la modifica sui </w:t>
+      </w:r>
+      <w:proofErr w:type="spellStart"/>
+      <w:r>
+        <w:rPr>
+          <w:rFonts w:eastAsiaTheme="minorEastAsia"/>
+          <w:sz w:val="36"/>
+          <w:szCs w:val="36"/>
+        </w:rPr>
+        <w:t>pesi</w:t>
+      </w:r>
+      <w:proofErr w:type="spellEnd"/>
+      <w:r>
+        <w:rPr>
+          <w:rFonts w:eastAsiaTheme="minorEastAsia"/>
+          <w:sz w:val="36"/>
+          <w:szCs w:val="36"/>
+        </w:rPr>
+        <w:t xml:space="preserve"> avviene seguendo </w:t>
+      </w:r>
+      <m:oMath>
+        <m:r>
+          <w:rPr>
+            <w:rFonts w:ascii="Cambria Math" w:eastAsiaTheme="minorEastAsia" w:hAnsi="Cambria Math"/>
+            <w:sz w:val="36"/>
+            <w:szCs w:val="36"/>
+          </w:rPr>
+          <m:t>∆</m:t>
+        </m:r>
+        <m:acc>
+          <m:accPr>
+            <m:chr m:val="̅"/>
+            <m:ctrlPr>
+              <w:rPr>
+                <w:rFonts w:ascii="Cambria Math" w:eastAsiaTheme="minorEastAsia" w:hAnsi="Cambria Math"/>
+                <w:i/>
+                <w:sz w:val="36"/>
+                <w:szCs w:val="36"/>
+              </w:rPr>
+            </m:ctrlPr>
+          </m:accPr>
+          <m:e>
+            <m:sSub>
+              <m:sSubPr>
+                <m:ctrlPr>
+                  <w:rPr>
+                    <w:rFonts w:ascii="Cambria Math" w:eastAsiaTheme="minorEastAsia" w:hAnsi="Cambria Math"/>
+                    <w:i/>
+                    <w:sz w:val="36"/>
+                    <w:szCs w:val="36"/>
+                  </w:rPr>
+                </m:ctrlPr>
+              </m:sSubPr>
+              <m:e>
+                <m:r>
+                  <w:rPr>
+                    <w:rFonts w:ascii="Cambria Math" w:eastAsiaTheme="minorEastAsia" w:hAnsi="Cambria Math"/>
+                    <w:sz w:val="36"/>
+                    <w:szCs w:val="36"/>
+                  </w:rPr>
+                  <m:t>W</m:t>
+                </m:r>
+              </m:e>
+              <m:sub>
+                <m:r>
+                  <w:rPr>
+                    <w:rFonts w:ascii="Cambria Math" w:eastAsiaTheme="minorEastAsia" w:hAnsi="Cambria Math"/>
+                    <w:sz w:val="36"/>
+                    <w:szCs w:val="36"/>
+                  </w:rPr>
+                  <m:t>k</m:t>
+                </m:r>
+              </m:sub>
+            </m:sSub>
+          </m:e>
+        </m:acc>
+        <m:r>
+          <w:rPr>
+            <w:rFonts w:ascii="Cambria Math" w:eastAsiaTheme="minorEastAsia" w:hAnsi="Cambria Math"/>
+            <w:sz w:val="36"/>
+            <w:szCs w:val="36"/>
+          </w:rPr>
+          <m:t>=η</m:t>
+        </m:r>
+        <m:sSub>
+          <m:sSubPr>
+            <m:ctrlPr>
+              <w:rPr>
+                <w:rFonts w:ascii="Cambria Math" w:eastAsiaTheme="minorEastAsia" w:hAnsi="Cambria Math"/>
+                <w:i/>
+                <w:sz w:val="36"/>
+                <w:szCs w:val="36"/>
+              </w:rPr>
+            </m:ctrlPr>
+          </m:sSubPr>
+          <m:e>
+            <m:acc>
+              <m:accPr>
+                <m:chr m:val="̅"/>
+                <m:ctrlPr>
+                  <w:rPr>
+                    <w:rFonts w:ascii="Cambria Math" w:eastAsiaTheme="minorEastAsia" w:hAnsi="Cambria Math"/>
+                    <w:i/>
+                    <w:sz w:val="36"/>
+                    <w:szCs w:val="36"/>
+                  </w:rPr>
+                </m:ctrlPr>
+              </m:accPr>
+              <m:e>
+                <m:r>
+                  <w:rPr>
+                    <w:rFonts w:ascii="Cambria Math" w:eastAsiaTheme="minorEastAsia" w:hAnsi="Cambria Math"/>
+                    <w:sz w:val="36"/>
+                    <w:szCs w:val="36"/>
+                  </w:rPr>
+                  <m:t>x</m:t>
+                </m:r>
+              </m:e>
+            </m:acc>
+          </m:e>
+          <m:sub>
+            <m:r>
+              <w:rPr>
+                <w:rFonts w:ascii="Cambria Math" w:eastAsiaTheme="minorEastAsia" w:hAnsi="Cambria Math"/>
+                <w:sz w:val="36"/>
+                <w:szCs w:val="36"/>
+              </w:rPr>
+              <m:t>k</m:t>
+            </m:r>
+          </m:sub>
+        </m:sSub>
+        <m:sSub>
+          <m:sSubPr>
+            <m:ctrlPr>
+              <w:rPr>
+                <w:rFonts w:ascii="Cambria Math" w:eastAsiaTheme="minorEastAsia" w:hAnsi="Cambria Math"/>
+                <w:i/>
+                <w:sz w:val="36"/>
+                <w:szCs w:val="36"/>
+              </w:rPr>
+            </m:ctrlPr>
+          </m:sSubPr>
+          <m:e>
+            <m:r>
+              <w:rPr>
+                <w:rFonts w:ascii="Cambria Math" w:eastAsiaTheme="minorEastAsia" w:hAnsi="Cambria Math"/>
+                <w:sz w:val="36"/>
+                <w:szCs w:val="36"/>
+              </w:rPr>
+              <m:t>δ</m:t>
+            </m:r>
+          </m:e>
+          <m:sub>
+            <m:r>
+              <w:rPr>
+                <w:rFonts w:ascii="Cambria Math" w:eastAsiaTheme="minorEastAsia" w:hAnsi="Cambria Math"/>
+                <w:sz w:val="36"/>
+                <w:szCs w:val="36"/>
+              </w:rPr>
+              <m:t>k</m:t>
+            </m:r>
+          </m:sub>
+        </m:sSub>
+      </m:oMath>
+      <w:r>
+        <w:rPr>
+          <w:rFonts w:eastAsiaTheme="minorEastAsia"/>
+          <w:sz w:val="36"/>
+          <w:szCs w:val="36"/>
+        </w:rPr>
+        <w:t>.</w:t>
+      </w:r>
+    </w:p>
+    <w:p>
+      <w:pPr>
+        <w:pStyle w:val="Paragrafoelenco"/>
+        <w:numPr>
+          <w:ilvl w:val="0"/>
+          <w:numId w:val="1"/>
+        </w:numPr>
+        <w:rPr>
+          <w:rFonts w:eastAsiaTheme="minorEastAsia"/>
+          <w:sz w:val="36"/>
+          <w:szCs w:val="36"/>
+        </w:rPr>
+      </w:pPr>
+      <w:r>
+        <w:rPr>
+          <w:rFonts w:eastAsiaTheme="minorEastAsia"/>
+          <w:sz w:val="36"/>
+          <w:szCs w:val="36"/>
+        </w:rPr>
+        <w:t xml:space="preserve">Discesa del gradiente: </w:t>
+      </w:r>
+      <w:r>
+        <w:rPr>
+          <w:rFonts w:eastAsiaTheme="minorEastAsia"/>
+          <w:sz w:val="36"/>
+          <w:szCs w:val="36"/>
+        </w:rPr>
+        <w:t xml:space="preserve">Il segnale di errore definito anche nella delta </w:t>
+      </w:r>
+      <w:proofErr w:type="spellStart"/>
+      <w:r>
+        <w:rPr>
+          <w:rFonts w:eastAsiaTheme="minorEastAsia"/>
+          <w:sz w:val="36"/>
+          <w:szCs w:val="36"/>
+        </w:rPr>
+        <w:t>rule</w:t>
+      </w:r>
+      <w:proofErr w:type="spellEnd"/>
+      <w:r>
+        <w:rPr>
+          <w:rFonts w:eastAsiaTheme="minorEastAsia"/>
+          <w:sz w:val="36"/>
+          <w:szCs w:val="36"/>
+        </w:rPr>
+        <w:t xml:space="preserve"> dà</w:t>
+      </w:r>
+      <w:r>
+        <w:rPr>
+          <w:rFonts w:eastAsiaTheme="minorEastAsia"/>
+          <w:sz w:val="36"/>
+          <w:szCs w:val="36"/>
+        </w:rPr>
+        <w:t xml:space="preserve"> il via ad un meccanismo di controllo che va ad applicare una sequenza di </w:t>
+      </w:r>
+      <w:proofErr w:type="spellStart"/>
+      <w:r>
+        <w:rPr>
+          <w:rFonts w:eastAsiaTheme="minorEastAsia"/>
+          <w:sz w:val="36"/>
+          <w:szCs w:val="36"/>
+        </w:rPr>
+        <w:t>modiﬁche</w:t>
+      </w:r>
+      <w:proofErr w:type="spellEnd"/>
+      <w:r>
+        <w:rPr>
+          <w:rFonts w:eastAsiaTheme="minorEastAsia"/>
+          <w:sz w:val="36"/>
+          <w:szCs w:val="36"/>
+        </w:rPr>
+        <w:t xml:space="preserve"> ai pesi sinaptici del neurone interessato al </w:t>
+      </w:r>
+      <w:proofErr w:type="spellStart"/>
+      <w:r>
+        <w:rPr>
+          <w:rFonts w:eastAsiaTheme="minorEastAsia"/>
+          <w:sz w:val="36"/>
+          <w:szCs w:val="36"/>
+        </w:rPr>
+        <w:t>ﬁne</w:t>
+      </w:r>
+      <w:proofErr w:type="spellEnd"/>
+      <w:r>
+        <w:rPr>
+          <w:rFonts w:eastAsiaTheme="minorEastAsia"/>
+          <w:sz w:val="36"/>
+          <w:szCs w:val="36"/>
+        </w:rPr>
+        <w:t xml:space="preserve"> di avvicinare la risposta ottenuta a quella desiderata.</w:t>
+      </w:r>
+      <w:r>
+        <w:rPr>
+          <w:rFonts w:eastAsiaTheme="minorEastAsia"/>
+          <w:sz w:val="36"/>
+          <w:szCs w:val="36"/>
+        </w:rPr>
+        <w:t xml:space="preserve"> Tale</w:t>
+      </w:r>
+      <w:r>
+        <w:rPr>
+          <w:rFonts w:eastAsiaTheme="minorEastAsia"/>
+          <w:sz w:val="36"/>
+          <w:szCs w:val="36"/>
+        </w:rPr>
+        <w:t xml:space="preserve"> processo di ricerca dei pesi migliori si basa sulla scelta di pesi che min</w:t>
+      </w:r>
+      <w:r>
+        <w:rPr>
+          <w:rFonts w:eastAsiaTheme="minorEastAsia"/>
+          <w:sz w:val="36"/>
+          <w:szCs w:val="36"/>
+        </w:rPr>
+        <w:t>imizzano una funzione errore E(</w:t>
+      </w:r>
+      <m:oMath>
+        <m:acc>
+          <m:accPr>
+            <m:chr m:val="̅"/>
+            <m:ctrlPr>
+              <w:rPr>
+                <w:rFonts w:ascii="Cambria Math" w:eastAsiaTheme="minorEastAsia" w:hAnsi="Cambria Math"/>
+                <w:i/>
+                <w:sz w:val="36"/>
+                <w:szCs w:val="36"/>
+              </w:rPr>
+            </m:ctrlPr>
+          </m:accPr>
+          <m:e>
+            <m:r>
+              <w:rPr>
+                <w:rFonts w:ascii="Cambria Math" w:eastAsiaTheme="minorEastAsia" w:hAnsi="Cambria Math"/>
+                <w:sz w:val="36"/>
+                <w:szCs w:val="36"/>
+              </w:rPr>
+              <m:t>W</m:t>
+            </m:r>
+          </m:e>
+        </m:acc>
+      </m:oMath>
+      <w:r>
+        <w:rPr>
+          <w:rFonts w:eastAsiaTheme="minorEastAsia"/>
+          <w:sz w:val="36"/>
+          <w:szCs w:val="36"/>
+        </w:rPr>
+        <w:t xml:space="preserve">), costruita al variare dei pesi stessi. Per la scelta di tali </w:t>
+      </w:r>
+      <w:proofErr w:type="spellStart"/>
+      <w:r>
+        <w:rPr>
+          <w:rFonts w:eastAsiaTheme="minorEastAsia"/>
+          <w:sz w:val="36"/>
+          <w:szCs w:val="36"/>
+        </w:rPr>
+        <w:t>pesi</w:t>
+      </w:r>
+      <w:proofErr w:type="spellEnd"/>
+      <w:r>
+        <w:rPr>
+          <w:rFonts w:eastAsiaTheme="minorEastAsia"/>
+          <w:sz w:val="36"/>
+          <w:szCs w:val="36"/>
+        </w:rPr>
+        <w:t xml:space="preserve"> si sfruttano le informazioni fornite dal gradiente locale della funzione errore costruita.</w:t>
+      </w:r>
+      <w:r>
+        <w:rPr>
+          <w:rFonts w:eastAsiaTheme="minorEastAsia"/>
+          <w:sz w:val="36"/>
+          <w:szCs w:val="36"/>
+        </w:rPr>
+        <w:t xml:space="preserve"> </w:t>
+      </w:r>
+      <w:r>
+        <w:rPr>
+          <w:rFonts w:eastAsiaTheme="minorEastAsia"/>
+          <w:sz w:val="36"/>
+          <w:szCs w:val="36"/>
+        </w:rPr>
+        <w:t xml:space="preserve">Se con </w:t>
+      </w:r>
+      <m:oMath>
+        <m:sSub>
+          <m:sSubPr>
+            <m:ctrlPr>
+              <w:rPr>
+                <w:rFonts w:ascii="Cambria Math" w:eastAsiaTheme="minorEastAsia" w:hAnsi="Cambria Math"/>
+                <w:i/>
+                <w:sz w:val="36"/>
+                <w:szCs w:val="36"/>
+              </w:rPr>
+            </m:ctrlPr>
+          </m:sSubPr>
+          <m:e>
+            <m:r>
+              <m:rPr>
+                <m:sty m:val="p"/>
+              </m:rPr>
+              <w:rPr>
+                <w:rFonts w:ascii="Cambria Math" w:eastAsiaTheme="minorEastAsia" w:hAnsi="Cambria Math"/>
+                <w:sz w:val="36"/>
+                <w:szCs w:val="36"/>
+              </w:rPr>
+              <m:t>∇</m:t>
+            </m:r>
+          </m:e>
+          <m:sub>
+            <m:r>
+              <w:rPr>
+                <w:rFonts w:ascii="Cambria Math" w:eastAsiaTheme="minorEastAsia" w:hAnsi="Cambria Math"/>
+                <w:sz w:val="36"/>
+                <w:szCs w:val="36"/>
+              </w:rPr>
+              <m:t>k</m:t>
+            </m:r>
+          </m:sub>
+        </m:sSub>
+        <m:r>
+          <w:rPr>
+            <w:rFonts w:ascii="Cambria Math" w:eastAsiaTheme="minorEastAsia" w:hAnsi="Cambria Math"/>
+            <w:sz w:val="36"/>
+            <w:szCs w:val="36"/>
+          </w:rPr>
+          <m:t>E</m:t>
+        </m:r>
+        <m:d>
+          <m:dPr>
+            <m:ctrlPr>
+              <w:rPr>
+                <w:rFonts w:ascii="Cambria Math" w:eastAsiaTheme="minorEastAsia" w:hAnsi="Cambria Math"/>
+                <w:i/>
+                <w:sz w:val="36"/>
+                <w:szCs w:val="36"/>
+              </w:rPr>
+            </m:ctrlPr>
+          </m:dPr>
+          <m:e>
+            <m:acc>
+              <m:accPr>
+                <m:chr m:val="̅"/>
+                <m:ctrlPr>
+                  <w:rPr>
+                    <w:rFonts w:ascii="Cambria Math" w:eastAsiaTheme="minorEastAsia" w:hAnsi="Cambria Math"/>
+                    <w:sz w:val="36"/>
+                    <w:szCs w:val="36"/>
+                  </w:rPr>
+                </m:ctrlPr>
+              </m:accPr>
+              <m:e>
+                <m:r>
+                  <w:rPr>
+                    <w:rFonts w:ascii="Cambria Math" w:eastAsiaTheme="minorEastAsia" w:hAnsi="Cambria Math"/>
+                    <w:sz w:val="36"/>
+                    <w:szCs w:val="36"/>
+                  </w:rPr>
+                  <m:t>W</m:t>
+                </m:r>
+              </m:e>
+            </m:acc>
+          </m:e>
+        </m:d>
+      </m:oMath>
+      <w:r>
+        <w:rPr>
+          <w:rFonts w:eastAsiaTheme="minorEastAsia"/>
+          <w:sz w:val="36"/>
+          <w:szCs w:val="36"/>
+        </w:rPr>
+        <w:t xml:space="preserve"> </w:t>
+      </w:r>
+      <w:r>
+        <w:rPr>
+          <w:rFonts w:eastAsiaTheme="minorEastAsia"/>
+          <w:sz w:val="36"/>
+          <w:szCs w:val="36"/>
+        </w:rPr>
+        <w:t>indichiamo il g</w:t>
+      </w:r>
+      <w:r>
+        <w:rPr>
+          <w:rFonts w:eastAsiaTheme="minorEastAsia"/>
+          <w:sz w:val="36"/>
+          <w:szCs w:val="36"/>
+        </w:rPr>
+        <w:t xml:space="preserve">radiente della funzione, allora si ha che </w:t>
+      </w:r>
+      <m:oMath>
+        <m:r>
+          <w:rPr>
+            <w:rFonts w:ascii="Cambria Math" w:eastAsiaTheme="minorEastAsia" w:hAnsi="Cambria Math"/>
+            <w:sz w:val="36"/>
+            <w:szCs w:val="36"/>
+          </w:rPr>
+          <m:t>∆W≺</m:t>
+        </m:r>
+        <m:sSub>
+          <m:sSubPr>
+            <m:ctrlPr>
+              <w:rPr>
+                <w:rFonts w:ascii="Cambria Math" w:eastAsiaTheme="minorEastAsia" w:hAnsi="Cambria Math"/>
+                <w:i/>
+                <w:sz w:val="36"/>
+                <w:szCs w:val="36"/>
+              </w:rPr>
+            </m:ctrlPr>
+          </m:sSubPr>
+          <m:e>
+            <m:r>
+              <m:rPr>
+                <m:sty m:val="p"/>
+              </m:rPr>
+              <w:rPr>
+                <w:rFonts w:ascii="Cambria Math" w:eastAsiaTheme="minorEastAsia" w:hAnsi="Cambria Math"/>
+                <w:sz w:val="36"/>
+                <w:szCs w:val="36"/>
+              </w:rPr>
+              <m:t>∇</m:t>
+            </m:r>
+          </m:e>
+          <m:sub>
+            <m:r>
+              <w:rPr>
+                <w:rFonts w:ascii="Cambria Math" w:eastAsiaTheme="minorEastAsia" w:hAnsi="Cambria Math"/>
+                <w:sz w:val="36"/>
+                <w:szCs w:val="36"/>
+              </w:rPr>
+              <m:t>k</m:t>
+            </m:r>
+          </m:sub>
+        </m:sSub>
+        <m:r>
+          <w:rPr>
+            <w:rFonts w:ascii="Cambria Math" w:eastAsiaTheme="minorEastAsia" w:hAnsi="Cambria Math"/>
+            <w:sz w:val="36"/>
+            <w:szCs w:val="36"/>
+          </w:rPr>
+          <m:t>E</m:t>
+        </m:r>
+        <m:d>
+          <m:dPr>
+            <m:ctrlPr>
+              <w:rPr>
+                <w:rFonts w:ascii="Cambria Math" w:eastAsiaTheme="minorEastAsia" w:hAnsi="Cambria Math"/>
+                <w:i/>
+                <w:sz w:val="36"/>
+                <w:szCs w:val="36"/>
+              </w:rPr>
+            </m:ctrlPr>
+          </m:dPr>
+          <m:e>
+            <m:acc>
+              <m:accPr>
+                <m:chr m:val="̅"/>
+                <m:ctrlPr>
+                  <w:rPr>
+                    <w:rFonts w:ascii="Cambria Math" w:eastAsiaTheme="minorEastAsia" w:hAnsi="Cambria Math"/>
+                    <w:sz w:val="36"/>
+                    <w:szCs w:val="36"/>
+                  </w:rPr>
+                </m:ctrlPr>
+              </m:accPr>
+              <m:e>
+                <m:r>
+                  <w:rPr>
+                    <w:rFonts w:ascii="Cambria Math" w:eastAsiaTheme="minorEastAsia" w:hAnsi="Cambria Math"/>
+                    <w:sz w:val="36"/>
+                    <w:szCs w:val="36"/>
+                  </w:rPr>
+                  <m:t>W</m:t>
+                </m:r>
+              </m:e>
+            </m:acc>
+          </m:e>
+        </m:d>
+      </m:oMath>
+      <w:r>
+        <w:rPr>
+          <w:rFonts w:eastAsiaTheme="minorEastAsia"/>
+          <w:sz w:val="36"/>
+          <w:szCs w:val="36"/>
+        </w:rPr>
+        <w:t xml:space="preserve"> e quindi la ricerca risulta </w:t>
+      </w:r>
+      <w:r>
+        <w:rPr>
+          <w:rFonts w:eastAsiaTheme="minorEastAsia"/>
+          <w:sz w:val="36"/>
+          <w:szCs w:val="36"/>
+        </w:rPr>
+        <w:t>esser</w:t>
+      </w:r>
+      <w:r>
+        <w:rPr>
+          <w:rFonts w:eastAsiaTheme="minorEastAsia"/>
+          <w:sz w:val="36"/>
+          <w:szCs w:val="36"/>
+        </w:rPr>
+        <w:t xml:space="preserve">e guidata </w:t>
+      </w:r>
+      <w:r>
+        <w:rPr>
+          <w:rFonts w:eastAsiaTheme="minorEastAsia"/>
+          <w:sz w:val="36"/>
+          <w:szCs w:val="36"/>
+        </w:rPr>
+        <w:lastRenderedPageBreak/>
+        <w:t xml:space="preserve">in modo proporzionale. Calcolando il gradiente della funzione e facendo le opportune sostituzioni si avrà </w:t>
+      </w:r>
+      <m:oMath>
+        <m:r>
+          <w:rPr>
+            <w:rFonts w:ascii="Cambria Math" w:eastAsiaTheme="minorEastAsia" w:hAnsi="Cambria Math"/>
+            <w:sz w:val="36"/>
+            <w:szCs w:val="36"/>
+          </w:rPr>
+          <m:t>∆</m:t>
+        </m:r>
+        <m:sSub>
+          <m:sSubPr>
+            <m:ctrlPr>
+              <w:rPr>
+                <w:rFonts w:ascii="Cambria Math" w:eastAsiaTheme="minorEastAsia" w:hAnsi="Cambria Math"/>
+                <w:i/>
+                <w:sz w:val="36"/>
+                <w:szCs w:val="36"/>
+              </w:rPr>
+            </m:ctrlPr>
+          </m:sSubPr>
+          <m:e>
+            <m:r>
+              <w:rPr>
+                <w:rFonts w:ascii="Cambria Math" w:eastAsiaTheme="minorEastAsia" w:hAnsi="Cambria Math"/>
+                <w:sz w:val="36"/>
+                <w:szCs w:val="36"/>
+              </w:rPr>
+              <m:t>w</m:t>
+            </m:r>
+          </m:e>
+          <m:sub>
+            <m:r>
+              <w:rPr>
+                <w:rFonts w:ascii="Cambria Math" w:eastAsiaTheme="minorEastAsia" w:hAnsi="Cambria Math"/>
+                <w:sz w:val="36"/>
+                <w:szCs w:val="36"/>
+              </w:rPr>
+              <m:t>i</m:t>
+            </m:r>
+          </m:sub>
+        </m:sSub>
+        <m:r>
+          <w:rPr>
+            <w:rFonts w:ascii="Cambria Math" w:eastAsiaTheme="minorEastAsia" w:hAnsi="Cambria Math"/>
+            <w:sz w:val="36"/>
+            <w:szCs w:val="36"/>
+          </w:rPr>
+          <m:t>=η</m:t>
+        </m:r>
+        <m:sSub>
+          <m:sSubPr>
+            <m:ctrlPr>
+              <w:rPr>
+                <w:rFonts w:ascii="Cambria Math" w:eastAsiaTheme="minorEastAsia" w:hAnsi="Cambria Math"/>
+                <w:i/>
+                <w:sz w:val="36"/>
+                <w:szCs w:val="36"/>
+              </w:rPr>
+            </m:ctrlPr>
+          </m:sSubPr>
+          <m:e>
+            <m:r>
+              <w:rPr>
+                <w:rFonts w:ascii="Cambria Math" w:eastAsiaTheme="minorEastAsia" w:hAnsi="Cambria Math"/>
+                <w:sz w:val="36"/>
+                <w:szCs w:val="36"/>
+              </w:rPr>
+              <m:t>δ</m:t>
+            </m:r>
+          </m:e>
+          <m:sub>
+            <m:r>
+              <w:rPr>
+                <w:rFonts w:ascii="Cambria Math" w:eastAsiaTheme="minorEastAsia" w:hAnsi="Cambria Math"/>
+                <w:sz w:val="36"/>
+                <w:szCs w:val="36"/>
+              </w:rPr>
+              <m:t>k</m:t>
+            </m:r>
+          </m:sub>
+        </m:sSub>
+        <m:r>
+          <w:rPr>
+            <w:rFonts w:ascii="Cambria Math" w:eastAsiaTheme="minorEastAsia" w:hAnsi="Cambria Math"/>
+            <w:sz w:val="36"/>
+            <w:szCs w:val="36"/>
+          </w:rPr>
+          <m:t>g'(</m:t>
+        </m:r>
+        <m:sSub>
+          <m:sSubPr>
+            <m:ctrlPr>
+              <w:rPr>
+                <w:rFonts w:ascii="Cambria Math" w:eastAsiaTheme="minorEastAsia" w:hAnsi="Cambria Math"/>
+                <w:i/>
+                <w:sz w:val="36"/>
+                <w:szCs w:val="36"/>
+              </w:rPr>
+            </m:ctrlPr>
+          </m:sSubPr>
+          <m:e>
+            <m:r>
+              <w:rPr>
+                <w:rFonts w:ascii="Cambria Math" w:eastAsiaTheme="minorEastAsia" w:hAnsi="Cambria Math"/>
+                <w:sz w:val="36"/>
+                <w:szCs w:val="36"/>
+              </w:rPr>
+              <m:t>net</m:t>
+            </m:r>
+          </m:e>
+          <m:sub>
+            <m:r>
+              <w:rPr>
+                <w:rFonts w:ascii="Cambria Math" w:eastAsiaTheme="minorEastAsia" w:hAnsi="Cambria Math"/>
+                <w:sz w:val="36"/>
+                <w:szCs w:val="36"/>
+              </w:rPr>
+              <m:t>k</m:t>
+            </m:r>
+          </m:sub>
+        </m:sSub>
+        <m:r>
+          <w:rPr>
+            <w:rFonts w:ascii="Cambria Math" w:eastAsiaTheme="minorEastAsia" w:hAnsi="Cambria Math"/>
+            <w:sz w:val="36"/>
+            <w:szCs w:val="36"/>
+          </w:rPr>
+          <m:t>)</m:t>
+        </m:r>
+        <m:sSub>
+          <m:sSubPr>
+            <m:ctrlPr>
+              <w:rPr>
+                <w:rFonts w:ascii="Cambria Math" w:eastAsiaTheme="minorEastAsia" w:hAnsi="Cambria Math"/>
+                <w:i/>
+                <w:sz w:val="36"/>
+                <w:szCs w:val="36"/>
+              </w:rPr>
+            </m:ctrlPr>
+          </m:sSubPr>
+          <m:e>
+            <m:r>
+              <w:rPr>
+                <w:rFonts w:ascii="Cambria Math" w:eastAsiaTheme="minorEastAsia" w:hAnsi="Cambria Math"/>
+                <w:sz w:val="36"/>
+                <w:szCs w:val="36"/>
+              </w:rPr>
+              <m:t>x</m:t>
+            </m:r>
+          </m:e>
+          <m:sub>
+            <m:r>
+              <w:rPr>
+                <w:rFonts w:ascii="Cambria Math" w:eastAsiaTheme="minorEastAsia" w:hAnsi="Cambria Math"/>
+                <w:sz w:val="36"/>
+                <w:szCs w:val="36"/>
+              </w:rPr>
+              <m:t>i</m:t>
+            </m:r>
+          </m:sub>
+        </m:sSub>
+      </m:oMath>
+      <w:r>
+        <w:rPr>
+          <w:rFonts w:eastAsiaTheme="minorEastAsia"/>
+          <w:sz w:val="36"/>
+          <w:szCs w:val="36"/>
+        </w:rPr>
+        <w:t xml:space="preserve"> con g funzione di attivazione.</w:t>
+      </w:r>
+    </w:p>
+    <w:p>
+      <w:pPr>
+        <w:pStyle w:val="Paragrafoelenco"/>
+        <w:numPr>
+          <w:ilvl w:val="0"/>
+          <w:numId w:val="1"/>
+        </w:numPr>
+        <w:rPr>
+          <w:rFonts w:eastAsiaTheme="minorEastAsia"/>
+          <w:sz w:val="36"/>
+          <w:szCs w:val="36"/>
+        </w:rPr>
+      </w:pPr>
+      <w:proofErr w:type="spellStart"/>
+      <w:r>
+        <w:rPr>
+          <w:rFonts w:eastAsiaTheme="minorEastAsia"/>
+          <w:sz w:val="36"/>
+          <w:szCs w:val="36"/>
+        </w:rPr>
+        <w:t>Hebbian</w:t>
+      </w:r>
+      <w:proofErr w:type="spellEnd"/>
+      <w:r>
+        <w:rPr>
+          <w:rFonts w:eastAsiaTheme="minorEastAsia"/>
+          <w:sz w:val="36"/>
+          <w:szCs w:val="36"/>
+        </w:rPr>
+        <w:t>: Indicando</w:t>
+      </w:r>
+      <w:r>
+        <w:rPr>
+          <w:rFonts w:eastAsiaTheme="minorEastAsia"/>
+          <w:sz w:val="36"/>
+          <w:szCs w:val="36"/>
+        </w:rPr>
+        <w:t xml:space="preserve"> il</w:t>
+      </w:r>
+      <w:r>
+        <w:rPr>
+          <w:rFonts w:eastAsiaTheme="minorEastAsia"/>
+          <w:sz w:val="36"/>
+          <w:szCs w:val="36"/>
+        </w:rPr>
+        <w:t xml:space="preserve"> vettore k-esimo degli ingressi ed i</w:t>
+      </w:r>
+      <w:r>
+        <w:rPr>
+          <w:rFonts w:eastAsiaTheme="minorEastAsia"/>
+          <w:sz w:val="36"/>
+          <w:szCs w:val="36"/>
+        </w:rPr>
+        <w:t>l vetto</w:t>
+      </w:r>
+      <w:r>
+        <w:rPr>
+          <w:rFonts w:eastAsiaTheme="minorEastAsia"/>
+          <w:sz w:val="36"/>
+          <w:szCs w:val="36"/>
+        </w:rPr>
+        <w:t>re dei pesi al k-esimo ingresso</w:t>
+      </w:r>
+      <w:r>
+        <w:rPr>
+          <w:rFonts w:eastAsiaTheme="minorEastAsia"/>
+          <w:sz w:val="36"/>
+          <w:szCs w:val="36"/>
+        </w:rPr>
+        <w:t xml:space="preserve"> l’uscita</w:t>
+      </w:r>
+      <w:r>
+        <w:rPr>
+          <w:rFonts w:eastAsiaTheme="minorEastAsia"/>
+          <w:sz w:val="36"/>
+          <w:szCs w:val="36"/>
+        </w:rPr>
+        <w:t xml:space="preserve"> ottenuta e l’uscita desiderata con la notazione utilizzata per la delta </w:t>
+      </w:r>
+      <w:proofErr w:type="spellStart"/>
+      <w:r>
+        <w:rPr>
+          <w:rFonts w:eastAsiaTheme="minorEastAsia"/>
+          <w:sz w:val="36"/>
+          <w:szCs w:val="36"/>
+        </w:rPr>
+        <w:t>rule</w:t>
+      </w:r>
+      <w:proofErr w:type="spellEnd"/>
+      <w:r>
+        <w:rPr>
+          <w:rFonts w:eastAsiaTheme="minorEastAsia"/>
+          <w:sz w:val="36"/>
+          <w:szCs w:val="36"/>
+        </w:rPr>
+        <w:t xml:space="preserve">, </w:t>
+      </w:r>
+      <w:r>
+        <w:rPr>
+          <w:rFonts w:eastAsiaTheme="minorEastAsia"/>
+          <w:sz w:val="36"/>
+          <w:szCs w:val="36"/>
+        </w:rPr>
+        <w:t xml:space="preserve">nell’ipotesi che uscita desiderata ed ottenuta non coincidano </w:t>
+      </w:r>
+      <w:r>
+        <w:rPr>
+          <w:rFonts w:eastAsiaTheme="minorEastAsia"/>
+          <w:sz w:val="36"/>
+          <w:szCs w:val="36"/>
+        </w:rPr>
+        <w:t xml:space="preserve">viene </w:t>
+      </w:r>
+      <w:proofErr w:type="spellStart"/>
+      <w:r>
+        <w:rPr>
+          <w:rFonts w:eastAsiaTheme="minorEastAsia"/>
+          <w:sz w:val="36"/>
+          <w:szCs w:val="36"/>
+        </w:rPr>
+        <w:t>modiﬁcato</w:t>
+      </w:r>
+      <w:proofErr w:type="spellEnd"/>
+      <w:r>
+        <w:rPr>
+          <w:rFonts w:eastAsiaTheme="minorEastAsia"/>
+          <w:sz w:val="36"/>
+          <w:szCs w:val="36"/>
+        </w:rPr>
+        <w:t xml:space="preserve"> ogni valore del peso di una connessione </w:t>
+      </w:r>
+      <w:r>
+        <w:rPr>
+          <w:rFonts w:eastAsiaTheme="minorEastAsia"/>
+          <w:sz w:val="36"/>
+          <w:szCs w:val="36"/>
+        </w:rPr>
+        <w:t xml:space="preserve">seguendo questo schema: se </w:t>
+      </w:r>
+      <m:oMath>
+        <m:sSub>
+          <m:sSubPr>
+            <m:ctrlPr>
+              <w:rPr>
+                <w:rFonts w:ascii="Cambria Math" w:eastAsiaTheme="minorEastAsia" w:hAnsi="Cambria Math"/>
+                <w:i/>
+                <w:sz w:val="36"/>
+                <w:szCs w:val="36"/>
+              </w:rPr>
+            </m:ctrlPr>
+          </m:sSubPr>
+          <m:e>
+            <m:r>
+              <w:rPr>
+                <w:rFonts w:ascii="Cambria Math" w:eastAsiaTheme="minorEastAsia" w:hAnsi="Cambria Math"/>
+                <w:sz w:val="36"/>
+                <w:szCs w:val="36"/>
+              </w:rPr>
+              <m:t>y</m:t>
+            </m:r>
+          </m:e>
+          <m:sub>
+            <m:r>
+              <w:rPr>
+                <w:rFonts w:ascii="Cambria Math" w:eastAsiaTheme="minorEastAsia" w:hAnsi="Cambria Math"/>
+                <w:sz w:val="36"/>
+                <w:szCs w:val="36"/>
+              </w:rPr>
+              <m:t>k</m:t>
+            </m:r>
+          </m:sub>
+        </m:sSub>
+        <m:r>
+          <w:rPr>
+            <w:rFonts w:ascii="Cambria Math" w:eastAsiaTheme="minorEastAsia" w:hAnsi="Cambria Math"/>
+            <w:sz w:val="36"/>
+            <w:szCs w:val="36"/>
+          </w:rPr>
+          <m:t>&gt;</m:t>
+        </m:r>
+        <m:sSub>
+          <m:sSubPr>
+            <m:ctrlPr>
+              <w:rPr>
+                <w:rFonts w:ascii="Cambria Math" w:eastAsiaTheme="minorEastAsia" w:hAnsi="Cambria Math"/>
+                <w:i/>
+                <w:sz w:val="36"/>
+                <w:szCs w:val="36"/>
+              </w:rPr>
+            </m:ctrlPr>
+          </m:sSubPr>
+          <m:e>
+            <m:r>
+              <w:rPr>
+                <w:rFonts w:ascii="Cambria Math" w:eastAsiaTheme="minorEastAsia" w:hAnsi="Cambria Math"/>
+                <w:sz w:val="36"/>
+                <w:szCs w:val="36"/>
+              </w:rPr>
+              <m:t>y</m:t>
+            </m:r>
+          </m:e>
+          <m:sub>
+            <m:r>
+              <w:rPr>
+                <w:rFonts w:ascii="Cambria Math" w:eastAsiaTheme="minorEastAsia" w:hAnsi="Cambria Math"/>
+                <w:sz w:val="36"/>
+                <w:szCs w:val="36"/>
+              </w:rPr>
+              <m:t>dk</m:t>
+            </m:r>
+          </m:sub>
+        </m:sSub>
+      </m:oMath>
+      <w:r>
+        <w:rPr>
+          <w:rFonts w:eastAsiaTheme="minorEastAsia"/>
+          <w:sz w:val="36"/>
+          <w:szCs w:val="36"/>
+        </w:rPr>
+        <w:t xml:space="preserve"> allora </w:t>
+      </w:r>
+      <m:oMath>
+        <m:r>
+          <w:rPr>
+            <w:rFonts w:ascii="Cambria Math" w:eastAsiaTheme="minorEastAsia" w:hAnsi="Cambria Math"/>
+            <w:sz w:val="36"/>
+            <w:szCs w:val="36"/>
+          </w:rPr>
+          <m:t>∆</m:t>
+        </m:r>
+        <m:acc>
+          <m:accPr>
+            <m:chr m:val="̅"/>
+            <m:ctrlPr>
+              <w:rPr>
+                <w:rFonts w:ascii="Cambria Math" w:eastAsiaTheme="minorEastAsia" w:hAnsi="Cambria Math"/>
+                <w:i/>
+                <w:sz w:val="36"/>
+                <w:szCs w:val="36"/>
+              </w:rPr>
+            </m:ctrlPr>
+          </m:accPr>
+          <m:e>
+            <m:sSub>
+              <m:sSubPr>
+                <m:ctrlPr>
+                  <w:rPr>
+                    <w:rFonts w:ascii="Cambria Math" w:eastAsiaTheme="minorEastAsia" w:hAnsi="Cambria Math"/>
+                    <w:i/>
+                    <w:sz w:val="36"/>
+                    <w:szCs w:val="36"/>
+                  </w:rPr>
+                </m:ctrlPr>
+              </m:sSubPr>
+              <m:e>
+                <m:r>
+                  <w:rPr>
+                    <w:rFonts w:ascii="Cambria Math" w:eastAsiaTheme="minorEastAsia" w:hAnsi="Cambria Math"/>
+                    <w:sz w:val="36"/>
+                    <w:szCs w:val="36"/>
+                  </w:rPr>
+                  <m:t>W</m:t>
+                </m:r>
+              </m:e>
+              <m:sub>
+                <m:r>
+                  <w:rPr>
+                    <w:rFonts w:ascii="Cambria Math" w:eastAsiaTheme="minorEastAsia" w:hAnsi="Cambria Math"/>
+                    <w:sz w:val="36"/>
+                    <w:szCs w:val="36"/>
+                  </w:rPr>
+                  <m:t>k</m:t>
+                </m:r>
+              </m:sub>
+            </m:sSub>
+          </m:e>
+        </m:acc>
+        <m:r>
+          <w:rPr>
+            <w:rFonts w:ascii="Cambria Math" w:eastAsiaTheme="minorEastAsia" w:hAnsi="Cambria Math"/>
+            <w:sz w:val="36"/>
+            <w:szCs w:val="36"/>
+          </w:rPr>
+          <m:t>=</m:t>
+        </m:r>
+        <m:r>
+          <w:rPr>
+            <w:rFonts w:ascii="Cambria Math" w:eastAsiaTheme="minorEastAsia" w:hAnsi="Cambria Math"/>
+            <w:sz w:val="36"/>
+            <w:szCs w:val="36"/>
+          </w:rPr>
+          <m:t xml:space="preserve">- </m:t>
+        </m:r>
+        <m:r>
+          <w:rPr>
+            <w:rFonts w:ascii="Cambria Math" w:eastAsiaTheme="minorEastAsia" w:hAnsi="Cambria Math"/>
+            <w:sz w:val="36"/>
+            <w:szCs w:val="36"/>
+          </w:rPr>
+          <m:t>η</m:t>
+        </m:r>
+        <m:sSub>
+          <m:sSubPr>
+            <m:ctrlPr>
+              <w:rPr>
+                <w:rFonts w:ascii="Cambria Math" w:eastAsiaTheme="minorEastAsia" w:hAnsi="Cambria Math"/>
+                <w:i/>
+                <w:sz w:val="36"/>
+                <w:szCs w:val="36"/>
+              </w:rPr>
+            </m:ctrlPr>
+          </m:sSubPr>
+          <m:e>
+            <m:acc>
+              <m:accPr>
+                <m:chr m:val="̅"/>
+                <m:ctrlPr>
+                  <w:rPr>
+                    <w:rFonts w:ascii="Cambria Math" w:eastAsiaTheme="minorEastAsia" w:hAnsi="Cambria Math"/>
+                    <w:i/>
+                    <w:sz w:val="36"/>
+                    <w:szCs w:val="36"/>
+                  </w:rPr>
+                </m:ctrlPr>
+              </m:accPr>
+              <m:e>
+                <m:r>
+                  <w:rPr>
+                    <w:rFonts w:ascii="Cambria Math" w:eastAsiaTheme="minorEastAsia" w:hAnsi="Cambria Math"/>
+                    <w:sz w:val="36"/>
+                    <w:szCs w:val="36"/>
+                  </w:rPr>
+                  <m:t>x</m:t>
+                </m:r>
+              </m:e>
+            </m:acc>
+          </m:e>
+          <m:sub>
+            <m:r>
+              <w:rPr>
+                <w:rFonts w:ascii="Cambria Math" w:eastAsiaTheme="minorEastAsia" w:hAnsi="Cambria Math"/>
+                <w:sz w:val="36"/>
+                <w:szCs w:val="36"/>
+              </w:rPr>
+              <m:t>k</m:t>
+            </m:r>
+          </m:sub>
+        </m:sSub>
+        <m:sSub>
+          <m:sSubPr>
+            <m:ctrlPr>
+              <w:rPr>
+                <w:rFonts w:ascii="Cambria Math" w:eastAsiaTheme="minorEastAsia" w:hAnsi="Cambria Math"/>
+                <w:i/>
+                <w:sz w:val="36"/>
+                <w:szCs w:val="36"/>
+              </w:rPr>
+            </m:ctrlPr>
+          </m:sSubPr>
+          <m:e>
+            <m:r>
+              <w:rPr>
+                <w:rFonts w:ascii="Cambria Math" w:eastAsiaTheme="minorEastAsia" w:hAnsi="Cambria Math"/>
+                <w:sz w:val="36"/>
+                <w:szCs w:val="36"/>
+              </w:rPr>
+              <m:t>y</m:t>
+            </m:r>
+          </m:e>
+          <m:sub>
+            <m:r>
+              <w:rPr>
+                <w:rFonts w:ascii="Cambria Math" w:eastAsiaTheme="minorEastAsia" w:hAnsi="Cambria Math"/>
+                <w:sz w:val="36"/>
+                <w:szCs w:val="36"/>
+              </w:rPr>
+              <m:t>dk</m:t>
+            </m:r>
+          </m:sub>
+        </m:sSub>
+      </m:oMath>
+      <w:r>
+        <w:rPr>
+          <w:rFonts w:eastAsiaTheme="minorEastAsia"/>
+          <w:sz w:val="36"/>
+          <w:szCs w:val="36"/>
+        </w:rPr>
+        <w:t xml:space="preserve"> , i</w:t>
+      </w:r>
+      <w:r>
+        <w:rPr>
+          <w:rFonts w:eastAsiaTheme="minorEastAsia"/>
+          <w:sz w:val="36"/>
+          <w:szCs w:val="36"/>
+        </w:rPr>
+        <w:t xml:space="preserve">nvece se </w:t>
+      </w:r>
+      <m:oMath>
+        <m:sSub>
+          <m:sSubPr>
+            <m:ctrlPr>
+              <w:rPr>
+                <w:rFonts w:ascii="Cambria Math" w:eastAsiaTheme="minorEastAsia" w:hAnsi="Cambria Math"/>
+                <w:i/>
+                <w:sz w:val="36"/>
+                <w:szCs w:val="36"/>
+              </w:rPr>
+            </m:ctrlPr>
+          </m:sSubPr>
+          <m:e>
+            <m:r>
+              <w:rPr>
+                <w:rFonts w:ascii="Cambria Math" w:eastAsiaTheme="minorEastAsia" w:hAnsi="Cambria Math"/>
+                <w:sz w:val="36"/>
+                <w:szCs w:val="36"/>
+              </w:rPr>
+              <m:t>y</m:t>
+            </m:r>
+          </m:e>
+          <m:sub>
+            <m:r>
+              <w:rPr>
+                <w:rFonts w:ascii="Cambria Math" w:eastAsiaTheme="minorEastAsia" w:hAnsi="Cambria Math"/>
+                <w:sz w:val="36"/>
+                <w:szCs w:val="36"/>
+              </w:rPr>
+              <m:t>k</m:t>
+            </m:r>
+          </m:sub>
+        </m:sSub>
+        <m:r>
+          <w:rPr>
+            <w:rFonts w:ascii="Cambria Math" w:eastAsiaTheme="minorEastAsia" w:hAnsi="Cambria Math"/>
+            <w:sz w:val="36"/>
+            <w:szCs w:val="36"/>
+          </w:rPr>
+          <m:t>&lt;</m:t>
+        </m:r>
+        <m:sSub>
+          <m:sSubPr>
+            <m:ctrlPr>
+              <w:rPr>
+                <w:rFonts w:ascii="Cambria Math" w:eastAsiaTheme="minorEastAsia" w:hAnsi="Cambria Math"/>
+                <w:i/>
+                <w:sz w:val="36"/>
+                <w:szCs w:val="36"/>
+              </w:rPr>
+            </m:ctrlPr>
+          </m:sSubPr>
+          <m:e>
+            <m:r>
+              <w:rPr>
+                <w:rFonts w:ascii="Cambria Math" w:eastAsiaTheme="minorEastAsia" w:hAnsi="Cambria Math"/>
+                <w:sz w:val="36"/>
+                <w:szCs w:val="36"/>
+              </w:rPr>
+              <m:t>y</m:t>
+            </m:r>
+          </m:e>
+          <m:sub>
+            <m:r>
+              <w:rPr>
+                <w:rFonts w:ascii="Cambria Math" w:eastAsiaTheme="minorEastAsia" w:hAnsi="Cambria Math"/>
+                <w:sz w:val="36"/>
+                <w:szCs w:val="36"/>
+              </w:rPr>
+              <m:t>dk</m:t>
+            </m:r>
+          </m:sub>
+        </m:sSub>
+      </m:oMath>
+      <w:r>
+        <w:rPr>
+          <w:rFonts w:eastAsiaTheme="minorEastAsia"/>
+          <w:sz w:val="36"/>
+          <w:szCs w:val="36"/>
+        </w:rPr>
+        <w:t xml:space="preserve"> si fa </w:t>
+      </w:r>
+      <m:oMath>
+        <m:r>
+          <w:rPr>
+            <w:rFonts w:ascii="Cambria Math" w:eastAsiaTheme="minorEastAsia" w:hAnsi="Cambria Math"/>
+            <w:sz w:val="36"/>
+            <w:szCs w:val="36"/>
+          </w:rPr>
+          <m:t>∆</m:t>
+        </m:r>
+        <m:acc>
+          <m:accPr>
+            <m:chr m:val="̅"/>
+            <m:ctrlPr>
+              <w:rPr>
+                <w:rFonts w:ascii="Cambria Math" w:eastAsiaTheme="minorEastAsia" w:hAnsi="Cambria Math"/>
+                <w:i/>
+                <w:sz w:val="36"/>
+                <w:szCs w:val="36"/>
+              </w:rPr>
+            </m:ctrlPr>
+          </m:accPr>
+          <m:e>
+            <m:sSub>
+              <m:sSubPr>
+                <m:ctrlPr>
+                  <w:rPr>
+                    <w:rFonts w:ascii="Cambria Math" w:eastAsiaTheme="minorEastAsia" w:hAnsi="Cambria Math"/>
+                    <w:i/>
+                    <w:sz w:val="36"/>
+                    <w:szCs w:val="36"/>
+                  </w:rPr>
+                </m:ctrlPr>
+              </m:sSubPr>
+              <m:e>
+                <m:r>
+                  <w:rPr>
+                    <w:rFonts w:ascii="Cambria Math" w:eastAsiaTheme="minorEastAsia" w:hAnsi="Cambria Math"/>
+                    <w:sz w:val="36"/>
+                    <w:szCs w:val="36"/>
+                  </w:rPr>
+                  <m:t>W</m:t>
+                </m:r>
+              </m:e>
+              <m:sub>
+                <m:r>
+                  <w:rPr>
+                    <w:rFonts w:ascii="Cambria Math" w:eastAsiaTheme="minorEastAsia" w:hAnsi="Cambria Math"/>
+                    <w:sz w:val="36"/>
+                    <w:szCs w:val="36"/>
+                  </w:rPr>
+                  <m:t>k</m:t>
+                </m:r>
+              </m:sub>
+            </m:sSub>
+          </m:e>
+        </m:acc>
+        <m:r>
+          <w:rPr>
+            <w:rFonts w:ascii="Cambria Math" w:eastAsiaTheme="minorEastAsia" w:hAnsi="Cambria Math"/>
+            <w:sz w:val="36"/>
+            <w:szCs w:val="36"/>
+          </w:rPr>
+          <m:t>=η</m:t>
+        </m:r>
+        <m:sSub>
+          <m:sSubPr>
+            <m:ctrlPr>
+              <w:rPr>
+                <w:rFonts w:ascii="Cambria Math" w:eastAsiaTheme="minorEastAsia" w:hAnsi="Cambria Math"/>
+                <w:i/>
+                <w:sz w:val="36"/>
+                <w:szCs w:val="36"/>
+              </w:rPr>
+            </m:ctrlPr>
+          </m:sSubPr>
+          <m:e>
+            <m:acc>
+              <m:accPr>
+                <m:chr m:val="̅"/>
+                <m:ctrlPr>
+                  <w:rPr>
+                    <w:rFonts w:ascii="Cambria Math" w:eastAsiaTheme="minorEastAsia" w:hAnsi="Cambria Math"/>
+                    <w:i/>
+                    <w:sz w:val="36"/>
+                    <w:szCs w:val="36"/>
+                  </w:rPr>
+                </m:ctrlPr>
+              </m:accPr>
+              <m:e>
+                <m:r>
+                  <w:rPr>
+                    <w:rFonts w:ascii="Cambria Math" w:eastAsiaTheme="minorEastAsia" w:hAnsi="Cambria Math"/>
+                    <w:sz w:val="36"/>
+                    <w:szCs w:val="36"/>
+                  </w:rPr>
+                  <m:t>x</m:t>
+                </m:r>
+              </m:e>
+            </m:acc>
+          </m:e>
+          <m:sub>
+            <m:r>
+              <w:rPr>
+                <w:rFonts w:ascii="Cambria Math" w:eastAsiaTheme="minorEastAsia" w:hAnsi="Cambria Math"/>
+                <w:sz w:val="36"/>
+                <w:szCs w:val="36"/>
+              </w:rPr>
+              <m:t>k</m:t>
+            </m:r>
+          </m:sub>
+        </m:sSub>
+        <m:sSub>
+          <m:sSubPr>
+            <m:ctrlPr>
+              <w:rPr>
+                <w:rFonts w:ascii="Cambria Math" w:eastAsiaTheme="minorEastAsia" w:hAnsi="Cambria Math"/>
+                <w:i/>
+                <w:sz w:val="36"/>
+                <w:szCs w:val="36"/>
+              </w:rPr>
+            </m:ctrlPr>
+          </m:sSubPr>
+          <m:e>
+            <m:r>
+              <w:rPr>
+                <w:rFonts w:ascii="Cambria Math" w:eastAsiaTheme="minorEastAsia" w:hAnsi="Cambria Math"/>
+                <w:sz w:val="36"/>
+                <w:szCs w:val="36"/>
+              </w:rPr>
+              <m:t>y</m:t>
+            </m:r>
+          </m:e>
+          <m:sub>
+            <m:r>
+              <w:rPr>
+                <w:rFonts w:ascii="Cambria Math" w:eastAsiaTheme="minorEastAsia" w:hAnsi="Cambria Math"/>
+                <w:sz w:val="36"/>
+                <w:szCs w:val="36"/>
+              </w:rPr>
+              <m:t>dk</m:t>
+            </m:r>
+          </m:sub>
+        </m:sSub>
+      </m:oMath>
+      <w:r>
+        <w:rPr>
+          <w:rFonts w:eastAsiaTheme="minorEastAsia"/>
+          <w:sz w:val="36"/>
+          <w:szCs w:val="36"/>
+        </w:rPr>
+        <w:t xml:space="preserve"> con </w:t>
+      </w:r>
+      <m:oMath>
+        <m:r>
+          <w:rPr>
+            <w:rFonts w:ascii="Cambria Math" w:eastAsiaTheme="minorEastAsia" w:hAnsi="Cambria Math"/>
+            <w:sz w:val="36"/>
+            <w:szCs w:val="36"/>
+          </w:rPr>
+          <m:t>η</m:t>
+        </m:r>
+      </m:oMath>
+      <w:r>
+        <w:rPr>
+          <w:rFonts w:eastAsiaTheme="minorEastAsia"/>
+          <w:sz w:val="36"/>
+          <w:szCs w:val="36"/>
+        </w:rPr>
+        <w:t xml:space="preserve"> </w:t>
+      </w:r>
+      <w:r>
+        <w:rPr>
+          <w:rFonts w:eastAsiaTheme="minorEastAsia"/>
+          <w:sz w:val="36"/>
+          <w:szCs w:val="36"/>
+        </w:rPr>
+        <w:t xml:space="preserve"> sempre il </w:t>
+      </w:r>
+      <w:proofErr w:type="spellStart"/>
+      <w:r>
+        <w:rPr>
+          <w:rFonts w:eastAsiaTheme="minorEastAsia"/>
+          <w:sz w:val="36"/>
+          <w:szCs w:val="36"/>
+        </w:rPr>
+        <w:t>l</w:t>
+      </w:r>
+      <w:r>
+        <w:rPr>
+          <w:rFonts w:eastAsiaTheme="minorEastAsia"/>
+          <w:sz w:val="36"/>
+          <w:szCs w:val="36"/>
+        </w:rPr>
+        <w:t>earning</w:t>
+      </w:r>
+      <w:proofErr w:type="spellEnd"/>
+      <w:r>
+        <w:rPr>
+          <w:rFonts w:eastAsiaTheme="minorEastAsia"/>
+          <w:sz w:val="36"/>
+          <w:szCs w:val="36"/>
+        </w:rPr>
+        <w:t xml:space="preserve"> rate</w:t>
+      </w:r>
+    </w:p>
+    <w:p>
+      <w:pPr>
+        <w:pStyle w:val="Paragrafoelenco"/>
+        <w:numPr>
+          <w:ilvl w:val="0"/>
+          <w:numId w:val="1"/>
+        </w:numPr>
+        <w:rPr>
+          <w:rFonts w:eastAsiaTheme="minorEastAsia"/>
+          <w:sz w:val="36"/>
+          <w:szCs w:val="36"/>
+        </w:rPr>
+      </w:pPr>
+      <w:r>
+        <w:rPr>
+          <w:rFonts w:eastAsiaTheme="minorEastAsia"/>
+          <w:sz w:val="36"/>
+          <w:szCs w:val="36"/>
+        </w:rPr>
+        <w:t xml:space="preserve">Competitivo: infine questo ultimo processo </w:t>
+      </w:r>
+      <w:r>
+        <w:rPr>
+          <w:rFonts w:eastAsiaTheme="minorEastAsia"/>
+          <w:sz w:val="36"/>
+          <w:szCs w:val="36"/>
+        </w:rPr>
+        <w:t>si basa su una vera a propria competizione tra i neuroni di uscita di una rete neurale per attivarsi in seguito ad uno sti</w:t>
+      </w:r>
+      <w:r>
+        <w:rPr>
+          <w:rFonts w:eastAsiaTheme="minorEastAsia"/>
+          <w:sz w:val="36"/>
+          <w:szCs w:val="36"/>
+        </w:rPr>
+        <w:t>molo. In un certo momento t può</w:t>
+      </w:r>
+      <w:r>
+        <w:rPr>
+          <w:rFonts w:eastAsiaTheme="minorEastAsia"/>
+          <w:sz w:val="36"/>
+          <w:szCs w:val="36"/>
+        </w:rPr>
+        <w:t xml:space="preserve"> attivarsi un solo neurone che viene denominato </w:t>
+      </w:r>
+      <w:proofErr w:type="spellStart"/>
+      <w:r>
+        <w:rPr>
+          <w:rFonts w:eastAsiaTheme="minorEastAsia"/>
+          <w:sz w:val="36"/>
+          <w:szCs w:val="36"/>
+        </w:rPr>
+        <w:t>winners-takes-all</w:t>
+      </w:r>
+      <w:proofErr w:type="spellEnd"/>
+      <w:r>
+        <w:rPr>
+          <w:rFonts w:eastAsiaTheme="minorEastAsia"/>
+          <w:sz w:val="36"/>
+          <w:szCs w:val="36"/>
+        </w:rPr>
+        <w:t>.</w:t>
+      </w:r>
+      <w:r>
+        <w:rPr>
+          <w:rFonts w:eastAsiaTheme="minorEastAsia"/>
+          <w:sz w:val="36"/>
+          <w:szCs w:val="36"/>
+        </w:rPr>
+        <w:t xml:space="preserve"> Il neurone k che si attiva è </w:t>
+      </w:r>
+      <w:r>
+        <w:rPr>
+          <w:rFonts w:eastAsiaTheme="minorEastAsia"/>
+          <w:sz w:val="36"/>
+          <w:szCs w:val="36"/>
+        </w:rPr>
+        <w:t xml:space="preserve">quello con input netto </w:t>
+      </w:r>
+      <m:oMath>
+        <m:sSub>
+          <m:sSubPr>
+            <m:ctrlPr>
+              <w:rPr>
+                <w:rFonts w:ascii="Cambria Math" w:eastAsiaTheme="minorEastAsia" w:hAnsi="Cambria Math"/>
+                <w:i/>
+                <w:sz w:val="36"/>
+                <w:szCs w:val="36"/>
+              </w:rPr>
+            </m:ctrlPr>
+          </m:sSubPr>
+          <m:e>
+            <m:r>
+              <w:rPr>
+                <w:rFonts w:ascii="Cambria Math" w:eastAsiaTheme="minorEastAsia" w:hAnsi="Cambria Math"/>
+                <w:sz w:val="36"/>
+                <w:szCs w:val="36"/>
+              </w:rPr>
+              <m:t>υ</m:t>
+            </m:r>
+          </m:e>
+          <m:sub>
+            <m:r>
+              <w:rPr>
+                <w:rFonts w:ascii="Cambria Math" w:eastAsiaTheme="minorEastAsia" w:hAnsi="Cambria Math"/>
+                <w:sz w:val="36"/>
+                <w:szCs w:val="36"/>
+              </w:rPr>
+              <m:t>k</m:t>
+            </m:r>
+          </m:sub>
+        </m:sSub>
+      </m:oMath>
+      <w:r>
+        <w:rPr>
+          <w:rFonts w:eastAsiaTheme="minorEastAsia"/>
+          <w:sz w:val="36"/>
+          <w:szCs w:val="36"/>
+        </w:rPr>
+        <w:t xml:space="preserve"> più alto per un dato input x, con </w:t>
+      </w:r>
+      <m:oMath>
+        <m:sSub>
+          <m:sSubPr>
+            <m:ctrlPr>
+              <w:rPr>
+                <w:rFonts w:ascii="Cambria Math" w:eastAsiaTheme="minorEastAsia" w:hAnsi="Cambria Math"/>
+                <w:i/>
+                <w:sz w:val="36"/>
+                <w:szCs w:val="36"/>
+              </w:rPr>
+            </m:ctrlPr>
+          </m:sSubPr>
+          <m:e>
+            <m:r>
+              <w:rPr>
+                <w:rFonts w:ascii="Cambria Math" w:eastAsiaTheme="minorEastAsia" w:hAnsi="Cambria Math"/>
+                <w:sz w:val="36"/>
+                <w:szCs w:val="36"/>
+              </w:rPr>
+              <m:t>υ</m:t>
+            </m:r>
+          </m:e>
+          <m:sub>
+            <m:r>
+              <w:rPr>
+                <w:rFonts w:ascii="Cambria Math" w:eastAsiaTheme="minorEastAsia" w:hAnsi="Cambria Math"/>
+                <w:sz w:val="36"/>
+                <w:szCs w:val="36"/>
+              </w:rPr>
+              <m:t>k</m:t>
+            </m:r>
+          </m:sub>
+        </m:sSub>
+      </m:oMath>
+      <w:r>
+        <w:rPr>
+          <w:rFonts w:eastAsiaTheme="minorEastAsia"/>
+          <w:sz w:val="36"/>
+          <w:szCs w:val="36"/>
+        </w:rPr>
+        <w:t xml:space="preserve"> combinazione lineare di tutti gli input. Il suo segnale di output </w:t>
+      </w:r>
+      <m:oMath>
+        <m:sSub>
+          <m:sSubPr>
+            <m:ctrlPr>
+              <w:rPr>
+                <w:rFonts w:ascii="Cambria Math" w:eastAsiaTheme="minorEastAsia" w:hAnsi="Cambria Math"/>
+                <w:i/>
+                <w:sz w:val="36"/>
+                <w:szCs w:val="36"/>
+              </w:rPr>
+            </m:ctrlPr>
+          </m:sSubPr>
+          <m:e>
+            <m:r>
+              <w:rPr>
+                <w:rFonts w:ascii="Cambria Math" w:eastAsiaTheme="minorEastAsia" w:hAnsi="Cambria Math"/>
+                <w:sz w:val="36"/>
+                <w:szCs w:val="36"/>
+              </w:rPr>
+              <m:t>y</m:t>
+            </m:r>
+          </m:e>
+          <m:sub>
+            <m:r>
+              <w:rPr>
+                <w:rFonts w:ascii="Cambria Math" w:eastAsiaTheme="minorEastAsia" w:hAnsi="Cambria Math"/>
+                <w:sz w:val="36"/>
+                <w:szCs w:val="36"/>
+              </w:rPr>
+              <m:t>k</m:t>
+            </m:r>
+          </m:sub>
+        </m:sSub>
+        <m:r>
+          <w:rPr>
+            <w:rFonts w:ascii="Cambria Math" w:eastAsiaTheme="minorEastAsia" w:hAnsi="Cambria Math"/>
+            <w:sz w:val="36"/>
+            <w:szCs w:val="36"/>
+          </w:rPr>
+          <m:t xml:space="preserve"> </m:t>
+        </m:r>
+      </m:oMath>
+      <w:r>
+        <w:rPr>
+          <w:rFonts w:eastAsiaTheme="minorEastAsia"/>
+          <w:sz w:val="36"/>
+          <w:szCs w:val="36"/>
+        </w:rPr>
+        <w:t>sarà</w:t>
+      </w:r>
+      <w:r>
+        <w:rPr>
+          <w:rFonts w:eastAsiaTheme="minorEastAsia"/>
+          <w:sz w:val="36"/>
+          <w:szCs w:val="36"/>
+        </w:rPr>
+        <w:t xml:space="preserve"> 1 mentre quello degli a</w:t>
+      </w:r>
+      <w:r>
+        <w:rPr>
+          <w:rFonts w:eastAsiaTheme="minorEastAsia"/>
+          <w:sz w:val="36"/>
+          <w:szCs w:val="36"/>
+        </w:rPr>
+        <w:t>ltri neuroni rimasti inattivi è</w:t>
+      </w:r>
+      <w:r>
+        <w:rPr>
+          <w:rFonts w:eastAsiaTheme="minorEastAsia"/>
+          <w:sz w:val="36"/>
+          <w:szCs w:val="36"/>
+        </w:rPr>
+        <w:t xml:space="preserve"> 0 ed esso </w:t>
+      </w:r>
+      <w:r>
+        <w:rPr>
+          <w:rFonts w:eastAsiaTheme="minorEastAsia"/>
+          <w:sz w:val="36"/>
+          <w:szCs w:val="36"/>
+        </w:rPr>
+        <w:t>apprende spostando i pesi dagli input inattivi agli input attivi</w:t>
+      </w:r>
+      <w:r>
+        <w:rPr>
+          <w:rFonts w:eastAsiaTheme="minorEastAsia"/>
+          <w:sz w:val="36"/>
+          <w:szCs w:val="36"/>
+        </w:rPr>
+        <w:t>.</w:t>
+      </w:r>
+    </w:p>
+    <w:p>
+      <w:pPr>
+        <w:ind w:left="360"/>
+        <w:rPr>
+          <w:rFonts w:eastAsiaTheme="minorEastAsia"/>
+          <w:sz w:val="36"/>
+          <w:szCs w:val="36"/>
+        </w:rPr>
+      </w:pPr>
+    </w:p>
+    <w:p>
+      <w:pPr>
+        <w:ind w:left="360"/>
+        <w:rPr>
+          <w:rFonts w:eastAsiaTheme="minorEastAsia"/>
+          <w:b/>
+          <w:sz w:val="36"/>
+          <w:szCs w:val="36"/>
+        </w:rPr>
+      </w:pPr>
+      <w:r>
+        <w:rPr>
+          <w:rFonts w:eastAsiaTheme="minorEastAsia"/>
+          <w:b/>
+          <w:sz w:val="36"/>
+          <w:szCs w:val="36"/>
+        </w:rPr>
+        <w:t>Slide 12</w:t>
+      </w:r>
+      <w:r>
+        <w:rPr>
+          <w:rFonts w:eastAsiaTheme="minorEastAsia"/>
+          <w:b/>
+          <w:sz w:val="36"/>
+          <w:szCs w:val="36"/>
+        </w:rPr>
+        <w:t>:</w:t>
+      </w:r>
+      <w:r>
+        <w:rPr>
+          <w:rFonts w:eastAsiaTheme="minorEastAsia"/>
+          <w:b/>
+          <w:sz w:val="36"/>
+          <w:szCs w:val="36"/>
+        </w:rPr>
+        <w:t xml:space="preserve"> </w:t>
+      </w:r>
+      <w:r>
+        <w:rPr>
+          <w:rFonts w:eastAsiaTheme="minorEastAsia"/>
+          <w:b/>
+          <w:sz w:val="36"/>
+          <w:szCs w:val="36"/>
+        </w:rPr>
+        <w:t>Attività di apprendimento</w:t>
+      </w:r>
+    </w:p>
+    <w:p>
+      <w:pPr>
+        <w:ind w:left="360"/>
+        <w:rPr>
+          <w:rFonts w:eastAsiaTheme="minorEastAsia"/>
+          <w:sz w:val="36"/>
+          <w:szCs w:val="36"/>
+        </w:rPr>
+      </w:pPr>
+      <w:r>
+        <w:rPr>
+          <w:rFonts w:eastAsiaTheme="minorEastAsia"/>
+          <w:sz w:val="36"/>
+          <w:szCs w:val="36"/>
+        </w:rPr>
+        <w:t>La scelta del paradigma di apprendimento, e quindi la metodologia di addestramento di una rete neura</w:t>
+      </w:r>
+      <w:r>
+        <w:rPr>
+          <w:rFonts w:eastAsiaTheme="minorEastAsia"/>
+          <w:sz w:val="36"/>
+          <w:szCs w:val="36"/>
+        </w:rPr>
+        <w:t>le, avviene in base all’attività</w:t>
+      </w:r>
+      <w:r>
+        <w:rPr>
+          <w:rFonts w:eastAsiaTheme="minorEastAsia"/>
+          <w:sz w:val="36"/>
+          <w:szCs w:val="36"/>
+        </w:rPr>
+        <w:t xml:space="preserve"> che la rete deve svolgere ovvero il problema che deve risolvere.</w:t>
+      </w:r>
+    </w:p>
+    <w:p>
+      <w:pPr>
+        <w:pStyle w:val="Paragrafoelenco"/>
+        <w:numPr>
+          <w:ilvl w:val="0"/>
+          <w:numId w:val="1"/>
+        </w:numPr>
+        <w:rPr>
+          <w:rFonts w:eastAsiaTheme="minorEastAsia"/>
+          <w:sz w:val="36"/>
+          <w:szCs w:val="36"/>
+        </w:rPr>
+      </w:pPr>
+      <w:r>
+        <w:rPr>
+          <w:rFonts w:eastAsiaTheme="minorEastAsia"/>
+          <w:sz w:val="36"/>
+          <w:szCs w:val="36"/>
+        </w:rPr>
+        <w:lastRenderedPageBreak/>
+        <w:t xml:space="preserve">Memoria </w:t>
+      </w:r>
+      <w:r>
+        <w:rPr>
+          <w:rFonts w:eastAsiaTheme="minorEastAsia"/>
+          <w:sz w:val="36"/>
+          <w:szCs w:val="36"/>
+        </w:rPr>
+        <w:t>associativa:</w:t>
+      </w:r>
+      <w:r>
+        <w:rPr>
+          <w:rFonts w:eastAsiaTheme="minorEastAsia"/>
+          <w:sz w:val="36"/>
+          <w:szCs w:val="36"/>
+        </w:rPr>
+        <w:t xml:space="preserve"> </w:t>
+      </w:r>
+      <w:r>
+        <w:rPr>
+          <w:rFonts w:eastAsiaTheme="minorEastAsia"/>
+          <w:sz w:val="36"/>
+          <w:szCs w:val="36"/>
+        </w:rPr>
+        <w:t>Per memoria associativa intendiamo un criterio di memorizzazione e recupero di informazioni attraverso l’associazione. Completamente ispirata al metodo di memorizzazione del cervello umano, consente il recupero dell’informazione sulle basi di una conoscenza parziale del suo contenuto senza conoscerne la locazione di memoria.</w:t>
+      </w:r>
+      <w:r>
+        <w:rPr>
+          <w:rFonts w:eastAsiaTheme="minorEastAsia"/>
+          <w:sz w:val="36"/>
+          <w:szCs w:val="36"/>
+        </w:rPr>
+        <w:t xml:space="preserve"> La memoria associativa si articola in due fasi, la fase di memorizzazione in cui</w:t>
+      </w:r>
+      <w:r>
+        <w:rPr>
+          <w:rFonts w:eastAsiaTheme="minorEastAsia"/>
+          <w:sz w:val="36"/>
+          <w:szCs w:val="36"/>
+        </w:rPr>
+        <w:t xml:space="preserve"> la rete viene addestrata per fare in modo che dei pattern, vettori di numeri reali, vengano memorizzati ed associati</w:t>
+      </w:r>
+      <w:r>
+        <w:rPr>
+          <w:rFonts w:eastAsiaTheme="minorEastAsia"/>
+          <w:sz w:val="36"/>
+          <w:szCs w:val="36"/>
+        </w:rPr>
+        <w:t xml:space="preserve"> e la fase di richiamo durante la quale</w:t>
+      </w:r>
+      <w:r>
+        <w:rPr>
+          <w:rFonts w:eastAsiaTheme="minorEastAsia"/>
+          <w:sz w:val="36"/>
+          <w:szCs w:val="36"/>
+        </w:rPr>
+        <w:t xml:space="preserve"> si richiama dalla rete un pattern memorizzato a seguito della presentazione di una versione parziale o distorta di un pattern chiave.</w:t>
+      </w:r>
+    </w:p>
+    <w:p>
+      <w:pPr>
+        <w:pStyle w:val="Paragrafoelenco"/>
+        <w:numPr>
+          <w:ilvl w:val="0"/>
+          <w:numId w:val="1"/>
+        </w:numPr>
+        <w:rPr>
+          <w:rFonts w:eastAsiaTheme="minorEastAsia"/>
+          <w:sz w:val="36"/>
+          <w:szCs w:val="36"/>
+        </w:rPr>
+      </w:pPr>
+      <w:r>
+        <w:rPr>
+          <w:rFonts w:eastAsiaTheme="minorEastAsia"/>
+          <w:sz w:val="36"/>
+          <w:szCs w:val="36"/>
+        </w:rPr>
+        <w:t xml:space="preserve">Riconoscimento di </w:t>
+      </w:r>
+      <w:proofErr w:type="gramStart"/>
+      <w:r>
+        <w:rPr>
+          <w:rFonts w:eastAsiaTheme="minorEastAsia"/>
+          <w:sz w:val="36"/>
+          <w:szCs w:val="36"/>
+        </w:rPr>
+        <w:t>patter</w:t>
+      </w:r>
+      <w:r>
+        <w:rPr>
+          <w:rFonts w:eastAsiaTheme="minorEastAsia"/>
+          <w:sz w:val="36"/>
+          <w:szCs w:val="36"/>
+        </w:rPr>
+        <w:t xml:space="preserve">n:  </w:t>
+      </w:r>
+      <w:r>
+        <w:rPr>
+          <w:rFonts w:eastAsiaTheme="minorEastAsia"/>
+          <w:sz w:val="36"/>
+          <w:szCs w:val="36"/>
+        </w:rPr>
+        <w:t>in</w:t>
+      </w:r>
+      <w:proofErr w:type="gramEnd"/>
+      <w:r>
+        <w:rPr>
+          <w:rFonts w:eastAsiaTheme="minorEastAsia"/>
+          <w:sz w:val="36"/>
+          <w:szCs w:val="36"/>
+        </w:rPr>
+        <w:t xml:space="preserve"> una sessione di addestramento alla rete vengono presentati ripe</w:t>
+      </w:r>
+      <w:r>
+        <w:rPr>
+          <w:rFonts w:eastAsiaTheme="minorEastAsia"/>
+          <w:sz w:val="36"/>
+          <w:szCs w:val="36"/>
+        </w:rPr>
+        <w:t xml:space="preserve">tutamente un insieme di pattern, lo spazio dei dati, </w:t>
+      </w:r>
+      <w:proofErr w:type="spellStart"/>
+      <w:r>
+        <w:rPr>
+          <w:rFonts w:eastAsiaTheme="minorEastAsia"/>
+          <w:sz w:val="36"/>
+          <w:szCs w:val="36"/>
+        </w:rPr>
+        <w:t>speciﬁcando</w:t>
+      </w:r>
+      <w:proofErr w:type="spellEnd"/>
+      <w:r>
+        <w:rPr>
+          <w:rFonts w:eastAsiaTheme="minorEastAsia"/>
+          <w:sz w:val="36"/>
+          <w:szCs w:val="36"/>
+        </w:rPr>
+        <w:t xml:space="preserve"> per ognuno la classe di appartenenza</w:t>
+      </w:r>
+      <w:r>
+        <w:rPr>
+          <w:rFonts w:eastAsiaTheme="minorEastAsia"/>
+          <w:sz w:val="36"/>
+          <w:szCs w:val="36"/>
+        </w:rPr>
+        <w:t>. In seguito alla</w:t>
+      </w:r>
+      <w:r>
+        <w:rPr>
+          <w:rFonts w:eastAsiaTheme="minorEastAsia"/>
+          <w:sz w:val="36"/>
+          <w:szCs w:val="36"/>
+        </w:rPr>
+        <w:t xml:space="preserve"> rete viene presentato un pattern mai mostrato precedentemente, ma appartenente ad una categoria di pattern che la rete ha me</w:t>
+      </w:r>
+      <w:r>
+        <w:rPr>
+          <w:rFonts w:eastAsiaTheme="minorEastAsia"/>
+          <w:sz w:val="36"/>
+          <w:szCs w:val="36"/>
+        </w:rPr>
+        <w:t>morizzato. La rete neurale sarà</w:t>
+      </w:r>
+      <w:r>
+        <w:rPr>
+          <w:rFonts w:eastAsiaTheme="minorEastAsia"/>
+          <w:sz w:val="36"/>
+          <w:szCs w:val="36"/>
+        </w:rPr>
+        <w:t xml:space="preserve"> in grado di riconoscerne la categoria e </w:t>
+      </w:r>
+      <w:proofErr w:type="spellStart"/>
+      <w:r>
+        <w:rPr>
+          <w:rFonts w:eastAsiaTheme="minorEastAsia"/>
+          <w:sz w:val="36"/>
+          <w:szCs w:val="36"/>
+        </w:rPr>
+        <w:t>classiﬁcare</w:t>
+      </w:r>
+      <w:proofErr w:type="spellEnd"/>
+      <w:r>
+        <w:rPr>
+          <w:rFonts w:eastAsiaTheme="minorEastAsia"/>
+          <w:sz w:val="36"/>
+          <w:szCs w:val="36"/>
+        </w:rPr>
+        <w:t xml:space="preserve"> il pattern grazie ai dati precedentemente acquisiti.</w:t>
+      </w:r>
+      <w:r>
+        <w:rPr>
+          <w:rFonts w:eastAsiaTheme="minorEastAsia"/>
+          <w:sz w:val="36"/>
+          <w:szCs w:val="36"/>
+        </w:rPr>
+        <w:t xml:space="preserve"> </w:t>
+      </w:r>
+      <w:r>
+        <w:rPr>
+          <w:rFonts w:eastAsiaTheme="minorEastAsia"/>
+          <w:sz w:val="36"/>
+          <w:szCs w:val="36"/>
+        </w:rPr>
+        <w:t xml:space="preserve">Il processo di riconoscimento inizia con l’estrazione delle </w:t>
+      </w:r>
+      <w:proofErr w:type="spellStart"/>
+      <w:r>
+        <w:rPr>
+          <w:rFonts w:eastAsiaTheme="minorEastAsia"/>
+          <w:sz w:val="36"/>
+          <w:szCs w:val="36"/>
+        </w:rPr>
+        <w:t>features</w:t>
+      </w:r>
+      <w:proofErr w:type="spellEnd"/>
+      <w:r>
+        <w:rPr>
+          <w:rFonts w:eastAsiaTheme="minorEastAsia"/>
+          <w:sz w:val="36"/>
+          <w:szCs w:val="36"/>
+        </w:rPr>
+        <w:t xml:space="preserve"> ovvero le caratteristiche che un generico pattern nello spazio dei dati </w:t>
+      </w:r>
+      <w:r>
+        <w:rPr>
+          <w:rFonts w:eastAsiaTheme="minorEastAsia"/>
+          <w:sz w:val="36"/>
+          <w:szCs w:val="36"/>
+        </w:rPr>
+        <w:t>deve rispettare. Poi avviene un’estrazione, ovvero</w:t>
+      </w:r>
+      <w:r>
+        <w:rPr>
+          <w:rFonts w:eastAsiaTheme="minorEastAsia"/>
+          <w:sz w:val="36"/>
+          <w:szCs w:val="36"/>
+        </w:rPr>
+        <w:t xml:space="preserve"> una trasformazione che collega il pattern x con un punto y</w:t>
+      </w:r>
+    </w:p>
+    <w:p>
+      <w:pPr>
+        <w:pStyle w:val="Paragrafoelenco"/>
+        <w:rPr>
+          <w:rFonts w:eastAsiaTheme="minorEastAsia"/>
+          <w:sz w:val="36"/>
+          <w:szCs w:val="36"/>
+        </w:rPr>
+      </w:pPr>
+      <w:r>
+        <w:rPr>
+          <w:rFonts w:eastAsiaTheme="minorEastAsia"/>
+          <w:sz w:val="36"/>
+          <w:szCs w:val="36"/>
+        </w:rPr>
+        <w:t xml:space="preserve">nello spazio delle caratteristiche. </w:t>
+      </w:r>
+      <w:proofErr w:type="spellStart"/>
+      <w:r>
+        <w:rPr>
+          <w:rFonts w:eastAsiaTheme="minorEastAsia"/>
+          <w:sz w:val="36"/>
+          <w:szCs w:val="36"/>
+        </w:rPr>
+        <w:t>Inﬁne</w:t>
+      </w:r>
+      <w:proofErr w:type="spellEnd"/>
+      <w:r>
+        <w:rPr>
+          <w:rFonts w:eastAsiaTheme="minorEastAsia"/>
+          <w:sz w:val="36"/>
+          <w:szCs w:val="36"/>
+        </w:rPr>
+        <w:t xml:space="preserve"> un’ultima trasformazione detta </w:t>
+      </w:r>
+      <w:proofErr w:type="spellStart"/>
+      <w:r>
+        <w:rPr>
+          <w:rFonts w:eastAsiaTheme="minorEastAsia"/>
+          <w:sz w:val="36"/>
+          <w:szCs w:val="36"/>
+        </w:rPr>
+        <w:t>clas</w:t>
+      </w:r>
+      <w:r>
+        <w:rPr>
+          <w:rFonts w:eastAsiaTheme="minorEastAsia"/>
+          <w:sz w:val="36"/>
+          <w:szCs w:val="36"/>
+        </w:rPr>
+        <w:t>siﬁcazione</w:t>
+      </w:r>
+      <w:proofErr w:type="spellEnd"/>
+      <w:r>
+        <w:rPr>
+          <w:rFonts w:eastAsiaTheme="minorEastAsia"/>
+          <w:sz w:val="36"/>
+          <w:szCs w:val="36"/>
+        </w:rPr>
+        <w:t xml:space="preserve"> mappa dal punto y ad </w:t>
+      </w:r>
+      <w:r>
+        <w:rPr>
+          <w:rFonts w:eastAsiaTheme="minorEastAsia"/>
+          <w:sz w:val="36"/>
+          <w:szCs w:val="36"/>
+        </w:rPr>
+        <w:t>una r</w:t>
+      </w:r>
+      <w:r>
+        <w:rPr>
+          <w:rFonts w:eastAsiaTheme="minorEastAsia"/>
+          <w:sz w:val="36"/>
+          <w:szCs w:val="36"/>
+        </w:rPr>
+        <w:t xml:space="preserve">egione dello spazio decisionale che è uno spazio </w:t>
+      </w:r>
+      <w:proofErr w:type="spellStart"/>
+      <w:r>
+        <w:rPr>
+          <w:rFonts w:eastAsiaTheme="minorEastAsia"/>
+          <w:sz w:val="36"/>
+          <w:szCs w:val="36"/>
+        </w:rPr>
+        <w:t>multidimensiolae</w:t>
+      </w:r>
+      <w:proofErr w:type="spellEnd"/>
+      <w:r>
+        <w:rPr>
+          <w:rFonts w:eastAsiaTheme="minorEastAsia"/>
+          <w:sz w:val="36"/>
+          <w:szCs w:val="36"/>
+        </w:rPr>
+        <w:t xml:space="preserve"> </w:t>
+      </w:r>
+      <w:r>
+        <w:rPr>
+          <w:rFonts w:eastAsiaTheme="minorEastAsia"/>
+          <w:sz w:val="36"/>
+          <w:szCs w:val="36"/>
+        </w:rPr>
+        <w:t xml:space="preserve">suddiviso in regioni determinate dalla rete </w:t>
+      </w:r>
+      <w:r>
+        <w:rPr>
+          <w:rFonts w:eastAsiaTheme="minorEastAsia"/>
+          <w:sz w:val="36"/>
+          <w:szCs w:val="36"/>
+        </w:rPr>
+        <w:lastRenderedPageBreak/>
+        <w:t>nella fase di adde</w:t>
+      </w:r>
+      <w:r>
+        <w:rPr>
+          <w:rFonts w:eastAsiaTheme="minorEastAsia"/>
+          <w:sz w:val="36"/>
+          <w:szCs w:val="36"/>
+        </w:rPr>
+        <w:t>stramento, ognuna delle quali è</w:t>
+      </w:r>
+      <w:r>
+        <w:rPr>
+          <w:rFonts w:eastAsiaTheme="minorEastAsia"/>
+          <w:sz w:val="36"/>
+          <w:szCs w:val="36"/>
+        </w:rPr>
+        <w:t xml:space="preserve"> associata ad una classe.</w:t>
+      </w:r>
+    </w:p>
+    <w:p>
+      <w:pPr>
+        <w:pStyle w:val="Paragrafoelenco"/>
+        <w:numPr>
+          <w:ilvl w:val="0"/>
+          <w:numId w:val="1"/>
+        </w:numPr>
+        <w:rPr>
+          <w:rFonts w:eastAsiaTheme="minorEastAsia"/>
+          <w:sz w:val="36"/>
+          <w:szCs w:val="36"/>
+        </w:rPr>
+      </w:pPr>
+      <w:r>
+        <w:rPr>
+          <w:rFonts w:eastAsiaTheme="minorEastAsia"/>
+          <w:sz w:val="36"/>
+          <w:szCs w:val="36"/>
+        </w:rPr>
+        <w:t>Infine Approssimazione di funzioni: Si</w:t>
+      </w:r>
+      <w:r>
+        <w:rPr>
+          <w:rFonts w:eastAsiaTheme="minorEastAsia"/>
+          <w:sz w:val="36"/>
+          <w:szCs w:val="36"/>
+        </w:rPr>
+        <w:t xml:space="preserve"> prenda</w:t>
+      </w:r>
+      <w:r>
+        <w:rPr>
+          <w:rFonts w:eastAsiaTheme="minorEastAsia"/>
+          <w:sz w:val="36"/>
+          <w:szCs w:val="36"/>
+        </w:rPr>
+        <w:t xml:space="preserve"> quindi</w:t>
+      </w:r>
+      <w:r>
+        <w:rPr>
+          <w:rFonts w:eastAsiaTheme="minorEastAsia"/>
+          <w:sz w:val="36"/>
+          <w:szCs w:val="36"/>
+        </w:rPr>
+        <w:t xml:space="preserve"> in esame una rappresentazione non lineare input/output</w:t>
+      </w:r>
+      <w:r>
+        <w:rPr>
+          <w:rFonts w:eastAsiaTheme="minorEastAsia"/>
+          <w:sz w:val="36"/>
+          <w:szCs w:val="36"/>
+        </w:rPr>
+        <w:t xml:space="preserve"> descritta da y = f(x) dove x è l’input e y è</w:t>
+      </w:r>
+      <w:r>
+        <w:rPr>
+          <w:rFonts w:eastAsiaTheme="minorEastAsia"/>
+          <w:sz w:val="36"/>
+          <w:szCs w:val="36"/>
+        </w:rPr>
+        <w:t xml:space="preserve"> l’output e si consideri un insieme di esempi (</w:t>
+      </w:r>
+      <w:proofErr w:type="spellStart"/>
+      <w:proofErr w:type="gramStart"/>
+      <w:r>
+        <w:rPr>
+          <w:rFonts w:eastAsiaTheme="minorEastAsia"/>
+          <w:sz w:val="36"/>
+          <w:szCs w:val="36"/>
+        </w:rPr>
+        <w:t>xi,yi</w:t>
+      </w:r>
+      <w:proofErr w:type="spellEnd"/>
+      <w:proofErr w:type="gramEnd"/>
+      <w:r>
+        <w:rPr>
+          <w:rFonts w:eastAsiaTheme="minorEastAsia"/>
+          <w:sz w:val="36"/>
+          <w:szCs w:val="36"/>
+        </w:rPr>
+        <w:t>) p</w:t>
+      </w:r>
+      <w:r>
+        <w:rPr>
+          <w:rFonts w:eastAsiaTheme="minorEastAsia"/>
+          <w:sz w:val="36"/>
+          <w:szCs w:val="36"/>
+        </w:rPr>
+        <w:t>er i = 1,2,...,n. L’incognita è</w:t>
+      </w:r>
+      <w:r>
+        <w:rPr>
+          <w:rFonts w:eastAsiaTheme="minorEastAsia"/>
+          <w:sz w:val="36"/>
+          <w:szCs w:val="36"/>
+        </w:rPr>
+        <w:t xml:space="preserve"> la funzione f ed il problema consiste nel creare una rete capace di generare una</w:t>
+      </w:r>
+      <w:r>
+        <w:rPr>
+          <w:rFonts w:eastAsiaTheme="minorEastAsia"/>
+          <w:sz w:val="36"/>
+          <w:szCs w:val="36"/>
+        </w:rPr>
+        <w:t xml:space="preserve"> rappresentazione F quanto più </w:t>
+      </w:r>
+      <w:r>
+        <w:rPr>
+          <w:rFonts w:eastAsiaTheme="minorEastAsia"/>
+          <w:sz w:val="36"/>
+          <w:szCs w:val="36"/>
+        </w:rPr>
+        <w:t xml:space="preserve">vicina alla funzione f. In senso </w:t>
+      </w:r>
+      <w:proofErr w:type="spellStart"/>
+      <w:r>
+        <w:rPr>
+          <w:rFonts w:eastAsiaTheme="minorEastAsia"/>
+          <w:sz w:val="36"/>
+          <w:szCs w:val="36"/>
+        </w:rPr>
+        <w:t>euclidiano</w:t>
+      </w:r>
+      <w:proofErr w:type="spellEnd"/>
+      <w:r>
+        <w:rPr>
+          <w:rFonts w:eastAsiaTheme="minorEastAsia"/>
+          <w:sz w:val="36"/>
+          <w:szCs w:val="36"/>
+        </w:rPr>
+        <w:t xml:space="preserve"> bisogna soddisfare la condizione</w:t>
+      </w:r>
+      <w:r>
+        <w:rPr>
+          <w:rFonts w:eastAsiaTheme="minorEastAsia"/>
+          <w:sz w:val="36"/>
+          <w:szCs w:val="36"/>
+        </w:rPr>
+        <w:t xml:space="preserve"> </w:t>
+      </w:r>
+      <w:r>
+        <w:rPr>
+          <w:rFonts w:eastAsiaTheme="minorEastAsia"/>
+          <w:sz w:val="36"/>
+          <w:szCs w:val="36"/>
+        </w:rPr>
+        <w:t xml:space="preserve">||F(x)−f(x) &lt; ε|| </w:t>
+      </w:r>
+      <w:r>
+        <w:rPr>
+          <w:rFonts w:ascii="Cambria Math" w:eastAsiaTheme="minorEastAsia" w:hAnsi="Cambria Math" w:cs="Cambria Math"/>
+          <w:sz w:val="36"/>
+          <w:szCs w:val="36"/>
+        </w:rPr>
+        <w:t>∀</w:t>
+      </w:r>
+      <w:r>
+        <w:rPr>
+          <w:rFonts w:eastAsiaTheme="minorEastAsia"/>
+          <w:sz w:val="36"/>
+          <w:szCs w:val="36"/>
+        </w:rPr>
+        <w:t xml:space="preserve">x dove </w:t>
+      </w:r>
+      <w:r>
+        <w:rPr>
+          <w:rFonts w:ascii="Calibri" w:eastAsiaTheme="minorEastAsia" w:hAnsi="Calibri" w:cs="Calibri"/>
+          <w:sz w:val="36"/>
+          <w:szCs w:val="36"/>
+        </w:rPr>
+        <w:t>ε</w:t>
+      </w:r>
+      <w:r>
+        <w:rPr>
+          <w:rFonts w:eastAsiaTheme="minorEastAsia"/>
+          <w:sz w:val="36"/>
+          <w:szCs w:val="36"/>
+        </w:rPr>
+        <w:t xml:space="preserve"> è</w:t>
       </w:r>
       <w:bookmarkStart w:id="0" w:name="_GoBack"/>
       <w:bookmarkEnd w:id="0"/>
-    </w:p>
-    <w:p>
-      <w:pPr>
-        <w:rPr>
-          <w:rFonts w:eastAsiaTheme="minorEastAsia"/>
-          <w:sz w:val="36"/>
-          <w:szCs w:val="36"/>
-        </w:rPr>
-      </w:pPr>
+      <w:r>
+        <w:rPr>
+          <w:rFonts w:eastAsiaTheme="minorEastAsia"/>
+          <w:sz w:val="36"/>
+          <w:szCs w:val="36"/>
+        </w:rPr>
+        <w:t xml:space="preserve"> un numero p</w:t>
+      </w:r>
+      <w:r>
+        <w:rPr>
+          <w:rFonts w:eastAsiaTheme="minorEastAsia"/>
+          <w:sz w:val="36"/>
+          <w:szCs w:val="36"/>
+        </w:rPr>
+        <w:t xml:space="preserve">ositivo piccolo, che risulterà essere sempre più </w:t>
+      </w:r>
+      <w:r>
+        <w:rPr>
+          <w:rFonts w:eastAsiaTheme="minorEastAsia"/>
+          <w:sz w:val="36"/>
+          <w:szCs w:val="36"/>
+        </w:rPr>
+        <w:t>piccolo con l’accrescere delle dimensioni e dei parametri liberi della rete.</w:t>
+      </w:r>
     </w:p>
     <w:sectPr>
       <w:pgSz w:w="11906" w:h="16838"/>

</xml_diff>